<commit_message>
Final version of HW 3 completed.
</commit_message>
<xml_diff>
--- a/Assignments/Assign3/EECS_391_HW_3.docx
+++ b/Assignments/Assign3/EECS_391_HW_3.docx
@@ -40,7 +40,30 @@
         </w:numPr>
       </w:pPr>
       <w:r>
-        <w:t xml:space="preserve">A . A valid probability distribution must sum to one over all possible outcomes. The following illustrates that summing down the rows and then summing those results across the columns results in 1. Therefore, this is a valid probability distribution. </w:t>
+        <w:t>A</w:t>
+      </w:r>
+      <w:r>
+        <w:t>. A valid probability distribution mus</w:t>
+      </w:r>
+      <w:r>
+        <w:t>t sum to one over all possible values for all variables</w:t>
+      </w:r>
+      <w:r>
+        <w:t xml:space="preserve">. The following illustrates that summing down the rows and then summing those results across the columns results in </w:t>
+      </w:r>
+      <w:proofErr w:type="gramStart"/>
+      <w:r>
+        <w:t>1</w:t>
+      </w:r>
+      <w:proofErr w:type="gramEnd"/>
+      <w:r>
+        <w:t>. Therefore</w:t>
+      </w:r>
+      <w:r>
+        <w:t>, all possible outcomes sum to one and</w:t>
+      </w:r>
+      <w:r>
+        <w:t xml:space="preserve"> this is a valid probability distribution. </w:t>
       </w:r>
     </w:p>
     <w:p>
@@ -112,7 +135,15 @@
         <w:pStyle w:val="ListParagraph"/>
       </w:pPr>
       <w:r>
-        <w:t>B. p(x) is the marginal probability of x. This is calculated by holding x constant and summing over</w:t>
+        <w:t xml:space="preserve">B. p(x) is the marginal probability of x. This </w:t>
+      </w:r>
+      <w:proofErr w:type="gramStart"/>
+      <w:r>
+        <w:t>is calculated</w:t>
+      </w:r>
+      <w:proofErr w:type="gramEnd"/>
+      <w:r>
+        <w:t xml:space="preserve"> by holding x constant and summing over</w:t>
       </w:r>
       <w:r>
         <w:t xml:space="preserve"> </w:t>
@@ -179,32 +210,12 @@
               </m:ctrlPr>
             </m:naryPr>
             <m:sub>
-              <m:sSub>
-                <m:sSubPr>
-                  <m:ctrlPr>
-                    <w:rPr>
-                      <w:rFonts w:ascii="Cambria Math" w:hAnsi="Cambria Math"/>
-                      <w:i/>
-                    </w:rPr>
-                  </m:ctrlPr>
-                </m:sSubPr>
-                <m:e>
-                  <m:r>
-                    <w:rPr>
-                      <w:rFonts w:ascii="Cambria Math" w:hAnsi="Cambria Math"/>
-                    </w:rPr>
-                    <m:t>R</m:t>
-                  </m:r>
-                </m:e>
-                <m:sub>
-                  <m:r>
-                    <w:rPr>
-                      <w:rFonts w:ascii="Cambria Math" w:hAnsi="Cambria Math"/>
-                    </w:rPr>
-                    <m:t>x</m:t>
-                  </m:r>
-                </m:sub>
-              </m:sSub>
+              <m:r>
+                <w:rPr>
+                  <w:rFonts w:ascii="Cambria Math" w:hAnsi="Cambria Math"/>
+                </w:rPr>
+                <m:t>y</m:t>
+              </m:r>
             </m:sub>
             <m:sup/>
             <m:e>
@@ -224,7 +235,21 @@
         <w:pStyle w:val="ListParagraph"/>
       </w:pPr>
       <w:r>
-        <w:t xml:space="preserve">Where Rx is the domain of all probabilities for which X = x. This calculation is done by summing across the columns in this case. </w:t>
+        <w:t>Where y is all values of y for which</w:t>
+      </w:r>
+      <w:r>
+        <w:t xml:space="preserve"> X = x. This calculation </w:t>
+      </w:r>
+      <w:proofErr w:type="gramStart"/>
+      <w:r>
+        <w:t>is done</w:t>
+      </w:r>
+      <w:proofErr w:type="gramEnd"/>
+      <w:r>
+        <w:t xml:space="preserve"> by summing across the columns </w:t>
+      </w:r>
+      <w:r>
+        <w:t xml:space="preserve">of the table. </w:t>
       </w:r>
     </w:p>
     <w:p>
@@ -513,13 +538,121 @@
         <w:rPr>
           <w:rFonts w:eastAsiaTheme="minorEastAsia"/>
         </w:rPr>
-        <w:t xml:space="preserve"> for all values of x any y. That is, the joint probability is the product of the marginal probabilities. In order to confirm or disconfirm this, we need to find all the marginal probab</w:t>
-      </w:r>
-      <w:r>
-        <w:rPr>
-          <w:rFonts w:eastAsiaTheme="minorEastAsia"/>
-        </w:rPr>
-        <w:t>ilities and see if the product of the marginal probabilities p(x=i) and p(y=i) is equal to the joint probability p(i, j) for all values of i and j in the domain and range of the distribution. This is shown in the following worksheet:</w:t>
+        <w:t xml:space="preserve"> for all values of x and</w:t>
+      </w:r>
+      <w:r>
+        <w:rPr>
+          <w:rFonts w:eastAsiaTheme="minorEastAsia"/>
+        </w:rPr>
+        <w:t xml:space="preserve"> y. That is, the joint probability</w:t>
+      </w:r>
+      <w:r>
+        <w:rPr>
+          <w:rFonts w:eastAsiaTheme="minorEastAsia"/>
+        </w:rPr>
+        <w:t xml:space="preserve"> must be </w:t>
+      </w:r>
+      <w:r>
+        <w:rPr>
+          <w:rFonts w:eastAsiaTheme="minorEastAsia"/>
+        </w:rPr>
+        <w:t>the product of the marginal probabilities</w:t>
+      </w:r>
+      <w:r>
+        <w:rPr>
+          <w:rFonts w:eastAsiaTheme="minorEastAsia"/>
+        </w:rPr>
+        <w:t xml:space="preserve"> for all values in the domain of all variables</w:t>
+      </w:r>
+      <w:r>
+        <w:rPr>
+          <w:rFonts w:eastAsiaTheme="minorEastAsia"/>
+        </w:rPr>
+        <w:t>. In order to confirm or disconfirm this, we need to find all the marginal probab</w:t>
+      </w:r>
+      <w:r>
+        <w:rPr>
+          <w:rFonts w:eastAsiaTheme="minorEastAsia"/>
+        </w:rPr>
+        <w:t>ilities and see if the product of the marginal probabilities p(x=</w:t>
+      </w:r>
+      <w:proofErr w:type="spellStart"/>
+      <w:r>
+        <w:rPr>
+          <w:rFonts w:eastAsiaTheme="minorEastAsia"/>
+        </w:rPr>
+        <w:t>i</w:t>
+      </w:r>
+      <w:proofErr w:type="spellEnd"/>
+      <w:r>
+        <w:rPr>
+          <w:rFonts w:eastAsiaTheme="minorEastAsia"/>
+        </w:rPr>
+        <w:t>) and p(y=</w:t>
+      </w:r>
+      <w:proofErr w:type="spellStart"/>
+      <w:r>
+        <w:rPr>
+          <w:rFonts w:eastAsiaTheme="minorEastAsia"/>
+        </w:rPr>
+        <w:t>i</w:t>
+      </w:r>
+      <w:proofErr w:type="spellEnd"/>
+      <w:r>
+        <w:rPr>
+          <w:rFonts w:eastAsiaTheme="minorEastAsia"/>
+        </w:rPr>
+        <w:t xml:space="preserve">) is equal to the joint probability </w:t>
+      </w:r>
+      <w:proofErr w:type="gramStart"/>
+      <w:r>
+        <w:rPr>
+          <w:rFonts w:eastAsiaTheme="minorEastAsia"/>
+        </w:rPr>
+        <w:t>p(</w:t>
+      </w:r>
+      <w:proofErr w:type="spellStart"/>
+      <w:proofErr w:type="gramEnd"/>
+      <w:r>
+        <w:rPr>
+          <w:rFonts w:eastAsiaTheme="minorEastAsia"/>
+        </w:rPr>
+        <w:t>i</w:t>
+      </w:r>
+      <w:proofErr w:type="spellEnd"/>
+      <w:r>
+        <w:rPr>
+          <w:rFonts w:eastAsiaTheme="minorEastAsia"/>
+        </w:rPr>
+        <w:t xml:space="preserve">, j) for all values of </w:t>
+      </w:r>
+      <w:proofErr w:type="spellStart"/>
+      <w:r>
+        <w:rPr>
+          <w:rFonts w:eastAsiaTheme="minorEastAsia"/>
+        </w:rPr>
+        <w:t>i</w:t>
+      </w:r>
+      <w:proofErr w:type="spellEnd"/>
+      <w:r>
+        <w:rPr>
+          <w:rFonts w:eastAsiaTheme="minorEastAsia"/>
+        </w:rPr>
+        <w:t xml:space="preserve"> and j in the domain and range of the distribution. This </w:t>
+      </w:r>
+      <w:proofErr w:type="gramStart"/>
+      <w:r>
+        <w:rPr>
+          <w:rFonts w:eastAsiaTheme="minorEastAsia"/>
+        </w:rPr>
+        <w:t>is shown</w:t>
+      </w:r>
+      <w:proofErr w:type="gramEnd"/>
+      <w:r>
+        <w:rPr>
+          <w:rFonts w:eastAsiaTheme="minorEastAsia"/>
+        </w:rPr>
+        <w:t xml:space="preserve"> in the following worksheet:</w:t>
       </w:r>
     </w:p>
     <w:p>
@@ -534,6 +667,7 @@
         <w:rPr>
           <w:noProof/>
         </w:rPr>
+        <w:lastRenderedPageBreak/>
         <w:drawing>
           <wp:inline distT="0" distB="0" distL="0" distR="0">
             <wp:extent cx="3787140" cy="2646680"/>
@@ -587,6 +721,28 @@
     <w:p>
       <w:pPr>
         <w:pStyle w:val="ListParagraph"/>
+        <w:rPr>
+          <w:rFonts w:eastAsiaTheme="minorEastAsia"/>
+        </w:rPr>
+      </w:pPr>
+      <w:r>
+        <w:rPr>
+          <w:rFonts w:eastAsiaTheme="minorEastAsia"/>
+        </w:rPr>
+        <w:t xml:space="preserve">From these calculations, we can conclude that x and y are independent. </w:t>
+      </w:r>
+    </w:p>
+    <w:p>
+      <w:pPr>
+        <w:pStyle w:val="ListParagraph"/>
+        <w:rPr>
+          <w:rFonts w:eastAsiaTheme="minorEastAsia"/>
+        </w:rPr>
+      </w:pPr>
+    </w:p>
+    <w:p>
+      <w:pPr>
+        <w:pStyle w:val="ListParagraph"/>
         <w:numPr>
           <w:ilvl w:val="0"/>
           <w:numId w:val="1"/>
@@ -599,7 +755,6 @@
         <w:rPr>
           <w:rFonts w:eastAsiaTheme="minorEastAsia"/>
         </w:rPr>
-        <w:lastRenderedPageBreak/>
         <w:t xml:space="preserve">A. </w:t>
       </w:r>
       <w:r>
@@ -724,7 +879,21 @@
         <w:rPr>
           <w:rFonts w:eastAsiaTheme="minorEastAsia"/>
         </w:rPr>
-        <w:t xml:space="preserve"> and </w:t>
+        <w:t xml:space="preserve"> </w:t>
+      </w:r>
+      <w:proofErr w:type="gramStart"/>
+      <w:r>
+        <w:rPr>
+          <w:rFonts w:eastAsiaTheme="minorEastAsia"/>
+        </w:rPr>
+        <w:t>and</w:t>
+      </w:r>
+      <w:proofErr w:type="gramEnd"/>
+      <w:r>
+        <w:rPr>
+          <w:rFonts w:eastAsiaTheme="minorEastAsia"/>
+        </w:rPr>
+        <w:t xml:space="preserve"> </w:t>
       </w:r>
       <m:oMath>
         <m:r>
@@ -869,8 +1038,16 @@
         <w:rPr>
           <w:rFonts w:eastAsiaTheme="minorEastAsia"/>
         </w:rPr>
-        <w:t xml:space="preserve"> must be equal to the probability of A and C, </w:t>
-      </w:r>
+        <w:t xml:space="preserve"> must be equal to the probability of A and C</w:t>
+      </w:r>
+      <w:proofErr w:type="gramStart"/>
+      <w:r>
+        <w:rPr>
+          <w:rFonts w:eastAsiaTheme="minorEastAsia"/>
+        </w:rPr>
+        <w:t xml:space="preserve">, </w:t>
+      </w:r>
+      <w:proofErr w:type="gramEnd"/>
       <m:oMath>
         <m:r>
           <w:rPr>
@@ -883,7 +1060,21 @@
         <w:rPr>
           <w:rFonts w:eastAsiaTheme="minorEastAsia"/>
         </w:rPr>
-        <w:t xml:space="preserve">. These statements can further be expressed using the definition of conditional probability.  </w:t>
+        <w:t xml:space="preserve">. These statements </w:t>
+      </w:r>
+      <w:proofErr w:type="gramStart"/>
+      <w:r>
+        <w:rPr>
+          <w:rFonts w:eastAsiaTheme="minorEastAsia"/>
+        </w:rPr>
+        <w:t>can further be expressed</w:t>
+      </w:r>
+      <w:proofErr w:type="gramEnd"/>
+      <w:r>
+        <w:rPr>
+          <w:rFonts w:eastAsiaTheme="minorEastAsia"/>
+        </w:rPr>
+        <w:t xml:space="preserve"> using the definition of conditional probability.  </w:t>
       </w:r>
     </w:p>
     <w:p>
@@ -1071,8 +1262,78 @@
         <w:rPr>
           <w:rFonts w:eastAsiaTheme="minorEastAsia"/>
         </w:rPr>
-        <w:t xml:space="preserve">As the probability of C does not change between trials, the conditional probability of A given C must be equal to the conditional probability of B given C. Therefore,  </w:t>
-      </w:r>
+        <w:t>A</w:t>
+      </w:r>
+      <w:r>
+        <w:rPr>
+          <w:rFonts w:eastAsiaTheme="minorEastAsia"/>
+        </w:rPr>
+        <w:t xml:space="preserve">s the probability of C </w:t>
+      </w:r>
+      <w:proofErr w:type="gramStart"/>
+      <w:r>
+        <w:rPr>
+          <w:rFonts w:eastAsiaTheme="minorEastAsia"/>
+        </w:rPr>
+        <w:t>is assumed</w:t>
+      </w:r>
+      <w:proofErr w:type="gramEnd"/>
+      <w:r>
+        <w:rPr>
+          <w:rFonts w:eastAsiaTheme="minorEastAsia"/>
+        </w:rPr>
+        <w:t xml:space="preserve"> n</w:t>
+      </w:r>
+      <w:r>
+        <w:rPr>
+          <w:rFonts w:eastAsiaTheme="minorEastAsia"/>
+        </w:rPr>
+        <w:t>ot</w:t>
+      </w:r>
+      <w:r>
+        <w:rPr>
+          <w:rFonts w:eastAsiaTheme="minorEastAsia"/>
+        </w:rPr>
+        <w:t xml:space="preserve"> to</w:t>
+      </w:r>
+      <w:r>
+        <w:rPr>
+          <w:rFonts w:eastAsiaTheme="minorEastAsia"/>
+        </w:rPr>
+        <w:t xml:space="preserve"> change between trials, the conditional probabilit</w:t>
+      </w:r>
+      <w:r>
+        <w:rPr>
+          <w:rFonts w:eastAsiaTheme="minorEastAsia"/>
+        </w:rPr>
+        <w:t xml:space="preserve">y of A given C must equal </w:t>
+      </w:r>
+      <w:r>
+        <w:rPr>
+          <w:rFonts w:eastAsiaTheme="minorEastAsia"/>
+        </w:rPr>
+        <w:t>the conditional proba</w:t>
+      </w:r>
+      <w:r>
+        <w:rPr>
+          <w:rFonts w:eastAsiaTheme="minorEastAsia"/>
+        </w:rPr>
+        <w:t>bility of B given C. Therefore</w:t>
+      </w:r>
+      <w:proofErr w:type="gramStart"/>
+      <w:r>
+        <w:rPr>
+          <w:rFonts w:eastAsiaTheme="minorEastAsia"/>
+        </w:rPr>
+        <w:t>,</w:t>
+      </w:r>
+      <w:r>
+        <w:rPr>
+          <w:rFonts w:eastAsiaTheme="minorEastAsia"/>
+        </w:rPr>
+        <w:t xml:space="preserve"> </w:t>
+      </w:r>
+      <w:proofErr w:type="gramEnd"/>
       <m:oMath>
         <m:r>
           <w:rPr>
@@ -1190,7 +1451,13 @@
         <w:rPr>
           <w:rFonts w:eastAsiaTheme="minorEastAsia"/>
         </w:rPr>
-        <w:t xml:space="preserve"> of A by itself which means </w:t>
+        <w:t xml:space="preserve"> of A</w:t>
+      </w:r>
+      <w:r>
+        <w:rPr>
+          <w:rFonts w:eastAsiaTheme="minorEastAsia"/>
+        </w:rPr>
+        <w:t xml:space="preserve"> which means </w:t>
       </w:r>
       <w:r>
         <w:rPr>
@@ -1202,13 +1469,37 @@
         <w:rPr>
           <w:rFonts w:eastAsiaTheme="minorEastAsia"/>
         </w:rPr>
-        <w:t xml:space="preserve"> The second clause states the probability of B given C is equal to the probability of B by itself </w:t>
-      </w:r>
-      <w:r>
-        <w:rPr>
-          <w:rFonts w:eastAsiaTheme="minorEastAsia"/>
-        </w:rPr>
-        <w:t>which means</w:t>
+        <w:t xml:space="preserve"> The second clause states the probability of B given C is</w:t>
+      </w:r>
+      <w:r>
+        <w:rPr>
+          <w:rFonts w:eastAsiaTheme="minorEastAsia"/>
+        </w:rPr>
+        <w:t xml:space="preserve"> equal to the probability of B</w:t>
+      </w:r>
+      <w:r>
+        <w:rPr>
+          <w:rFonts w:eastAsiaTheme="minorEastAsia"/>
+        </w:rPr>
+        <w:t>,</w:t>
+      </w:r>
+      <w:r>
+        <w:rPr>
+          <w:rFonts w:eastAsiaTheme="minorEastAsia"/>
+        </w:rPr>
+        <w:t xml:space="preserve"> </w:t>
+      </w:r>
+      <w:r>
+        <w:rPr>
+          <w:rFonts w:eastAsiaTheme="minorEastAsia"/>
+        </w:rPr>
+        <w:t xml:space="preserve">which </w:t>
+      </w:r>
+      <w:r>
+        <w:rPr>
+          <w:rFonts w:eastAsiaTheme="minorEastAsia"/>
+        </w:rPr>
+        <w:t>would mean</w:t>
       </w:r>
       <w:r>
         <w:rPr>
@@ -1220,8 +1511,42 @@
         <w:rPr>
           <w:rFonts w:eastAsiaTheme="minorEastAsia"/>
         </w:rPr>
-        <w:t xml:space="preserve">However, because the probability of A is independent of the probability of B and C, then the probability relation of B to C does not matter. Say that A is the probability of flipping a fair coin and getting heads (P = 0.5). B and C can be any events because A does not depend on the probability of B and C. Let B represent the probability I will be rained on while going to class tomorrow and C be the probability that the forecast calls for rain tomorrow. If the probability of B on a normal day is 0.1, and the probability of B given C is 0.4, then </w:t>
-      </w:r>
+        <w:t>However, because the probability of A is independent of the probability of B and C</w:t>
+      </w:r>
+      <w:r>
+        <w:rPr>
+          <w:rFonts w:eastAsiaTheme="minorEastAsia"/>
+        </w:rPr>
+        <w:t xml:space="preserve">, then the probability relationship </w:t>
+      </w:r>
+      <w:r>
+        <w:rPr>
+          <w:rFonts w:eastAsiaTheme="minorEastAsia"/>
+        </w:rPr>
+        <w:t xml:space="preserve">of B to C does not matter. Say that A is the probability of flipping a fair coin and getting heads (P = 0.5). B and C can be any events because A does not depend on the probability of B and C. Let B represent the probability I </w:t>
+      </w:r>
+      <w:proofErr w:type="gramStart"/>
+      <w:r>
+        <w:rPr>
+          <w:rFonts w:eastAsiaTheme="minorEastAsia"/>
+        </w:rPr>
+        <w:t>will be rained on</w:t>
+      </w:r>
+      <w:proofErr w:type="gramEnd"/>
+      <w:r>
+        <w:rPr>
+          <w:rFonts w:eastAsiaTheme="minorEastAsia"/>
+        </w:rPr>
+        <w:t xml:space="preserve"> while going to class tomorrow and C be the probability that the forecast calls for rain tomorrow. If the probability of B on a normal day is 0.1, and the probability of B given C is 0.4, </w:t>
+      </w:r>
+      <w:proofErr w:type="gramStart"/>
+      <w:r>
+        <w:rPr>
+          <w:rFonts w:eastAsiaTheme="minorEastAsia"/>
+        </w:rPr>
+        <w:t xml:space="preserve">then </w:t>
+      </w:r>
+      <w:proofErr w:type="gramEnd"/>
       <m:oMath>
         <m:r>
           <w:rPr>
@@ -1272,8 +1597,22 @@
         <w:rPr>
           <w:rFonts w:eastAsiaTheme="minorEastAsia"/>
         </w:rPr>
-        <w:t xml:space="preserve">That is, B is not independent of C. However, the chance I will be rained on tomorrow has no effect on the coin flip, and </w:t>
-      </w:r>
+        <w:t>That is, B is dependent on</w:t>
+      </w:r>
+      <w:r>
+        <w:rPr>
+          <w:rFonts w:eastAsiaTheme="minorEastAsia"/>
+        </w:rPr>
+        <w:t xml:space="preserve"> C. However, the chance I will be rained on tomorrow has no effect on the coin flip, </w:t>
+      </w:r>
+      <w:proofErr w:type="gramStart"/>
+      <w:r>
+        <w:rPr>
+          <w:rFonts w:eastAsiaTheme="minorEastAsia"/>
+        </w:rPr>
+        <w:t xml:space="preserve">and </w:t>
+      </w:r>
+      <w:proofErr w:type="gramEnd"/>
       <m:oMath>
         <m:r>
           <w:rPr>
@@ -1336,7 +1675,13 @@
         <w:rPr>
           <w:rFonts w:eastAsiaTheme="minorEastAsia"/>
         </w:rPr>
-        <w:t xml:space="preserve"> in this example. </w:t>
+        <w:t xml:space="preserve">. </w:t>
+      </w:r>
+      <w:r>
+        <w:rPr>
+          <w:rFonts w:eastAsiaTheme="minorEastAsia"/>
+        </w:rPr>
+        <w:t xml:space="preserve"> </w:t>
       </w:r>
     </w:p>
     <w:p>
@@ -1365,238 +1710,47 @@
           <w:rFonts w:eastAsiaTheme="minorEastAsia"/>
           <w:b/>
         </w:rPr>
-        <w:t>false</w:t>
-      </w:r>
-      <w:r>
-        <w:rPr>
-          <w:rFonts w:eastAsiaTheme="minorEastAsia"/>
-          <w:b/>
-        </w:rPr>
-        <w:t xml:space="preserve">. </w:t>
-      </w:r>
-      <w:r>
-        <w:rPr>
-          <w:rFonts w:eastAsiaTheme="minorEastAsia"/>
-        </w:rPr>
-        <w:t>The first clause states the probability of A given B is equal to the probability of A, so A is</w:t>
-      </w:r>
-      <w:r>
-        <w:rPr>
-          <w:rFonts w:eastAsiaTheme="minorEastAsia"/>
-        </w:rPr>
-        <w:t xml:space="preserve"> unconditionally</w:t>
-      </w:r>
-      <w:r>
-        <w:rPr>
-          <w:rFonts w:eastAsiaTheme="minorEastAsia"/>
-        </w:rPr>
-        <w:t xml:space="preserve"> independent of B. The second clause states the probability of A given B and C is equal to the probability of A given C alone.</w:t>
-      </w:r>
-      <w:r>
-        <w:rPr>
-          <w:rFonts w:eastAsiaTheme="minorEastAsia"/>
-        </w:rPr>
-        <w:t xml:space="preserve"> This would be true if A and B were conditionally independent on C, but it is not true in the case of absolute independence. For example, suppose A is the probability of a tail when flipping a fair coin and B is the probability that it will rain tomorrow. A is absolutely independent of B because the knowledge of the weather does not affect the result of the coin flip. If C is then the probability of a green traffic light, then C would also be independent of A. In this case we can express the probabilities:</w:t>
-      </w:r>
-    </w:p>
-    <w:p>
-      <w:pPr>
-        <w:pStyle w:val="ListParagraph"/>
-        <w:rPr>
-          <w:rFonts w:eastAsiaTheme="minorEastAsia"/>
-        </w:rPr>
-      </w:pPr>
-      <m:oMathPara>
-        <m:oMath>
-          <m:r>
-            <w:rPr>
-              <w:rFonts w:ascii="Cambria Math" w:eastAsiaTheme="minorEastAsia" w:hAnsi="Cambria Math"/>
-            </w:rPr>
-            <m:t>P</m:t>
-          </m:r>
-          <m:d>
-            <m:dPr>
-              <m:ctrlPr>
-                <w:rPr>
-                  <w:rFonts w:ascii="Cambria Math" w:eastAsiaTheme="minorEastAsia" w:hAnsi="Cambria Math"/>
-                  <w:i/>
-                </w:rPr>
-              </m:ctrlPr>
-            </m:dPr>
-            <m:e>
-              <m:r>
-                <w:rPr>
-                  <w:rFonts w:ascii="Cambria Math" w:eastAsiaTheme="minorEastAsia" w:hAnsi="Cambria Math"/>
-                </w:rPr>
-                <m:t>a</m:t>
-              </m:r>
-            </m:e>
-            <m:e>
-              <m:r>
-                <w:rPr>
-                  <w:rFonts w:ascii="Cambria Math" w:eastAsiaTheme="minorEastAsia" w:hAnsi="Cambria Math"/>
-                </w:rPr>
-                <m:t>b, c</m:t>
-              </m:r>
-            </m:e>
-          </m:d>
-          <m:r>
-            <w:rPr>
-              <w:rFonts w:ascii="Cambria Math" w:eastAsiaTheme="minorEastAsia" w:hAnsi="Cambria Math"/>
-            </w:rPr>
-            <m:t>=P</m:t>
-          </m:r>
-          <m:d>
-            <m:dPr>
-              <m:ctrlPr>
-                <w:rPr>
-                  <w:rFonts w:ascii="Cambria Math" w:eastAsiaTheme="minorEastAsia" w:hAnsi="Cambria Math"/>
-                  <w:i/>
-                </w:rPr>
-              </m:ctrlPr>
-            </m:dPr>
-            <m:e>
-              <m:r>
-                <w:rPr>
-                  <w:rFonts w:ascii="Cambria Math" w:eastAsiaTheme="minorEastAsia" w:hAnsi="Cambria Math"/>
-                </w:rPr>
-                <m:t>a,c</m:t>
-              </m:r>
-            </m:e>
-          </m:d>
-          <m:r>
-            <w:rPr>
-              <w:rFonts w:ascii="Cambria Math" w:eastAsiaTheme="minorEastAsia" w:hAnsi="Cambria Math"/>
-            </w:rPr>
-            <m:t>=P</m:t>
-          </m:r>
-          <m:d>
-            <m:dPr>
-              <m:ctrlPr>
-                <w:rPr>
-                  <w:rFonts w:ascii="Cambria Math" w:eastAsiaTheme="minorEastAsia" w:hAnsi="Cambria Math"/>
-                  <w:i/>
-                </w:rPr>
-              </m:ctrlPr>
-            </m:dPr>
-            <m:e>
-              <m:r>
-                <w:rPr>
-                  <w:rFonts w:ascii="Cambria Math" w:eastAsiaTheme="minorEastAsia" w:hAnsi="Cambria Math"/>
-                </w:rPr>
-                <m:t>a</m:t>
-              </m:r>
-            </m:e>
-            <m:e>
-              <m:r>
-                <w:rPr>
-                  <w:rFonts w:ascii="Cambria Math" w:eastAsiaTheme="minorEastAsia" w:hAnsi="Cambria Math"/>
-                </w:rPr>
-                <m:t>c</m:t>
-              </m:r>
-            </m:e>
-          </m:d>
-          <m:r>
-            <w:rPr>
-              <w:rFonts w:ascii="Cambria Math" w:eastAsiaTheme="minorEastAsia" w:hAnsi="Cambria Math"/>
-            </w:rPr>
-            <m:t>*P</m:t>
-          </m:r>
-          <m:d>
-            <m:dPr>
-              <m:ctrlPr>
-                <w:rPr>
-                  <w:rFonts w:ascii="Cambria Math" w:eastAsiaTheme="minorEastAsia" w:hAnsi="Cambria Math"/>
-                  <w:i/>
-                </w:rPr>
-              </m:ctrlPr>
-            </m:dPr>
-            <m:e>
-              <m:r>
-                <w:rPr>
-                  <w:rFonts w:ascii="Cambria Math" w:eastAsiaTheme="minorEastAsia" w:hAnsi="Cambria Math"/>
-                </w:rPr>
-                <m:t>c</m:t>
-              </m:r>
-            </m:e>
-          </m:d>
-          <m:r>
-            <w:rPr>
-              <w:rFonts w:ascii="Cambria Math" w:eastAsiaTheme="minorEastAsia" w:hAnsi="Cambria Math"/>
-            </w:rPr>
-            <m:t>=P</m:t>
-          </m:r>
-          <m:d>
-            <m:dPr>
-              <m:ctrlPr>
-                <w:rPr>
-                  <w:rFonts w:ascii="Cambria Math" w:eastAsiaTheme="minorEastAsia" w:hAnsi="Cambria Math"/>
-                  <w:i/>
-                </w:rPr>
-              </m:ctrlPr>
-            </m:dPr>
-            <m:e>
-              <m:r>
-                <w:rPr>
-                  <w:rFonts w:ascii="Cambria Math" w:eastAsiaTheme="minorEastAsia" w:hAnsi="Cambria Math"/>
-                </w:rPr>
-                <m:t>a</m:t>
-              </m:r>
-            </m:e>
-          </m:d>
-          <m:r>
-            <w:rPr>
-              <w:rFonts w:ascii="Cambria Math" w:eastAsiaTheme="minorEastAsia" w:hAnsi="Cambria Math"/>
-            </w:rPr>
-            <m:t>*P(c)</m:t>
-          </m:r>
-        </m:oMath>
-      </m:oMathPara>
-    </w:p>
-    <w:p>
-      <w:pPr>
-        <w:pStyle w:val="ListParagraph"/>
-        <w:rPr>
-          <w:rFonts w:eastAsiaTheme="minorEastAsia"/>
-        </w:rPr>
-      </w:pPr>
-    </w:p>
-    <w:p>
-      <w:pPr>
-        <w:pStyle w:val="ListParagraph"/>
-        <w:rPr>
-          <w:rFonts w:eastAsiaTheme="minorEastAsia"/>
-        </w:rPr>
-      </w:pPr>
-      <w:r>
-        <w:rPr>
-          <w:rFonts w:eastAsiaTheme="minorEastAsia"/>
-        </w:rPr>
-        <w:t>In order for the second clause to be true, there would need to be an additional factor of P(c) multiplying P(a|c). This example shows the difference between conditional and absolute independence.</w:t>
-      </w:r>
-      <w:bookmarkStart w:id="0" w:name="_GoBack"/>
-      <w:bookmarkEnd w:id="0"/>
-    </w:p>
-    <w:p>
-      <w:pPr>
-        <w:pStyle w:val="ListParagraph"/>
-        <w:rPr>
-          <w:rFonts w:eastAsiaTheme="minorEastAsia"/>
-        </w:rPr>
-      </w:pPr>
-    </w:p>
-    <w:p>
-      <w:pPr>
-        <w:pStyle w:val="ListParagraph"/>
-        <w:rPr>
-          <w:rFonts w:eastAsiaTheme="minorEastAsia"/>
-        </w:rPr>
-      </w:pPr>
-      <w:r>
-        <w:rPr>
-          <w:rFonts w:eastAsiaTheme="minorEastAsia"/>
-        </w:rPr>
-        <w:t xml:space="preserve">We can use this result to show </w:t>
+        <w:t xml:space="preserve">true. </w:t>
+      </w:r>
+      <w:r>
+        <w:rPr>
+          <w:rFonts w:eastAsiaTheme="minorEastAsia"/>
+        </w:rPr>
+        <w:t xml:space="preserve">The first clause states the probability of A given B is equal to the probability of </w:t>
+      </w:r>
+      <w:proofErr w:type="gramStart"/>
+      <w:r>
+        <w:rPr>
+          <w:rFonts w:eastAsiaTheme="minorEastAsia"/>
+        </w:rPr>
+        <w:t>A</w:t>
+      </w:r>
+      <w:proofErr w:type="gramEnd"/>
+      <w:r>
+        <w:rPr>
+          <w:rFonts w:eastAsiaTheme="minorEastAsia"/>
+        </w:rPr>
+        <w:t xml:space="preserve"> meaning A is unconditionally (absolutely) independent of B. Therefore, in the second clause, when A </w:t>
+      </w:r>
+      <w:proofErr w:type="gramStart"/>
+      <w:r>
+        <w:rPr>
+          <w:rFonts w:eastAsiaTheme="minorEastAsia"/>
+        </w:rPr>
+        <w:t>is conditioned</w:t>
+      </w:r>
+      <w:proofErr w:type="gramEnd"/>
+      <w:r>
+        <w:rPr>
+          <w:rFonts w:eastAsiaTheme="minorEastAsia"/>
+        </w:rPr>
+        <w:t xml:space="preserve"> on B and C, A will only depend on C. The probability of A given B and C will be equal to the probability of A given only C because A does not depend on B. </w:t>
+      </w:r>
+      <w:r>
+        <w:rPr>
+          <w:rFonts w:eastAsiaTheme="minorEastAsia"/>
+        </w:rPr>
+        <w:t xml:space="preserve"> </w:t>
       </w:r>
     </w:p>
     <w:p>
@@ -1622,7 +1776,33 @@
         <w:rPr>
           <w:rFonts w:eastAsiaTheme="minorEastAsia"/>
         </w:rPr>
-        <w:t xml:space="preserve">A probability vector is written as &lt;true, false&gt; and must sum to 1. </w:t>
+        <w:t xml:space="preserve">The capital letters refers to probability </w:t>
+      </w:r>
+      <w:proofErr w:type="gramStart"/>
+      <w:r>
+        <w:rPr>
+          <w:rFonts w:eastAsiaTheme="minorEastAsia"/>
+        </w:rPr>
+        <w:t>vector which</w:t>
+      </w:r>
+      <w:proofErr w:type="gramEnd"/>
+      <w:r>
+        <w:rPr>
+          <w:rFonts w:eastAsiaTheme="minorEastAsia"/>
+        </w:rPr>
+        <w:t xml:space="preserve"> is </w:t>
+      </w:r>
+      <w:r>
+        <w:rPr>
+          <w:rFonts w:eastAsiaTheme="minorEastAsia"/>
+        </w:rPr>
+        <w:t>written as &lt;</w:t>
+      </w:r>
+      <w:r>
+        <w:rPr>
+          <w:rFonts w:eastAsiaTheme="minorEastAsia"/>
+        </w:rPr>
+        <w:t xml:space="preserve">true, false&gt; and must sum to 1 over the domain. </w:t>
       </w:r>
     </w:p>
     <w:p>
@@ -1637,7 +1817,6 @@
           <w:rFonts w:eastAsiaTheme="minorEastAsia"/>
           <w:noProof/>
         </w:rPr>
-        <w:lastRenderedPageBreak/>
         <w:drawing>
           <wp:inline distT="0" distB="0" distL="0" distR="0">
             <wp:extent cx="5943600" cy="1388955"/>
@@ -1703,8 +1882,29 @@
         <w:rPr>
           <w:rFonts w:eastAsiaTheme="minorEastAsia"/>
         </w:rPr>
-        <w:t xml:space="preserve">The probability of a toothache is the marginal probability of a toothache. Sum up the boxes contained in the toothache section of the chart. </w:t>
-      </w:r>
+        <w:t>Th</w:t>
+      </w:r>
+      <w:r>
+        <w:rPr>
+          <w:rFonts w:eastAsiaTheme="minorEastAsia"/>
+        </w:rPr>
+        <w:t>is question is asking for the marginal probability of a toothache. To find this, s</w:t>
+      </w:r>
+      <w:r>
+        <w:rPr>
+          <w:rFonts w:eastAsiaTheme="minorEastAsia"/>
+        </w:rPr>
+        <w:t xml:space="preserve">um up the boxes contained in the toothache section of the chart. </w:t>
+      </w:r>
+    </w:p>
+    <w:p>
+      <w:pPr>
+        <w:pStyle w:val="ListParagraph"/>
+        <w:ind w:left="1080"/>
+        <w:rPr>
+          <w:rFonts w:eastAsiaTheme="minorEastAsia"/>
+        </w:rPr>
+      </w:pPr>
     </w:p>
     <w:p>
       <w:pPr>
@@ -1802,6 +2002,16 @@
           </m:r>
         </m:oMath>
       </m:oMathPara>
+    </w:p>
+    <w:p>
+      <w:pPr>
+        <w:pStyle w:val="ListParagraph"/>
+        <w:ind w:left="1080"/>
+        <w:rPr>
+          <w:rFonts w:eastAsiaTheme="minorEastAsia"/>
+          <w:b/>
+        </w:rPr>
+      </w:pPr>
     </w:p>
     <w:p>
       <w:pPr>
@@ -1824,7 +2034,19 @@
         <w:rPr>
           <w:rFonts w:eastAsiaTheme="minorEastAsia"/>
         </w:rPr>
-        <w:t>vector probability of a cavity is the vector in the form &lt;true, false&gt;</w:t>
+        <w:t xml:space="preserve">vector probability of a cavity is the vector </w:t>
+      </w:r>
+      <w:r>
+        <w:rPr>
+          <w:rFonts w:eastAsiaTheme="minorEastAsia"/>
+        </w:rPr>
+        <w:t xml:space="preserve">with all the values possible for the variable cavity </w:t>
+      </w:r>
+      <w:r>
+        <w:rPr>
+          <w:rFonts w:eastAsiaTheme="minorEastAsia"/>
+        </w:rPr>
+        <w:t>in the form &lt;true, false&gt;</w:t>
       </w:r>
       <w:r>
         <w:rPr>
@@ -1836,14 +2058,35 @@
         <w:rPr>
           <w:rFonts w:eastAsiaTheme="minorEastAsia"/>
         </w:rPr>
-        <w:t>The true value is the s</w:t>
-      </w:r>
-      <w:r>
-        <w:rPr>
-          <w:rFonts w:eastAsiaTheme="minorEastAsia"/>
-        </w:rPr>
-        <w:t>um of the row containing the probability of a cavity under different circumstances.</w:t>
-      </w:r>
+        <w:t>The true probability</w:t>
+      </w:r>
+      <w:r>
+        <w:rPr>
+          <w:rFonts w:eastAsiaTheme="minorEastAsia"/>
+        </w:rPr>
+        <w:t xml:space="preserve"> is the s</w:t>
+      </w:r>
+      <w:r>
+        <w:rPr>
+          <w:rFonts w:eastAsiaTheme="minorEastAsia"/>
+        </w:rPr>
+        <w:t>um of the row containing the probability of a cavit</w:t>
+      </w:r>
+      <w:r>
+        <w:rPr>
+          <w:rFonts w:eastAsiaTheme="minorEastAsia"/>
+        </w:rPr>
+        <w:t>y under different circumstances and the false probability is 1-true.</w:t>
+      </w:r>
+    </w:p>
+    <w:p>
+      <w:pPr>
+        <w:pStyle w:val="ListParagraph"/>
+        <w:ind w:left="1080"/>
+        <w:rPr>
+          <w:rFonts w:eastAsiaTheme="minorEastAsia"/>
+        </w:rPr>
+      </w:pPr>
     </w:p>
     <w:p>
       <w:pPr>
@@ -1894,11 +2137,15 @@
         <w:ind w:left="1080"/>
         <w:rPr>
           <w:rFonts w:eastAsiaTheme="minorEastAsia"/>
+          <w:b/>
         </w:rPr>
       </w:pPr>
       <m:oMathPara>
         <m:oMath>
           <m:r>
+            <m:rPr>
+              <m:sty m:val="bi"/>
+            </m:rPr>
             <w:rPr>
               <w:rFonts w:ascii="Cambria Math" w:eastAsiaTheme="minorEastAsia" w:hAnsi="Cambria Math"/>
             </w:rPr>
@@ -1909,12 +2156,16 @@
               <m:ctrlPr>
                 <w:rPr>
                   <w:rFonts w:ascii="Cambria Math" w:eastAsiaTheme="minorEastAsia" w:hAnsi="Cambria Math"/>
+                  <w:b/>
                   <w:i/>
                 </w:rPr>
               </m:ctrlPr>
             </m:dPr>
             <m:e>
               <m:r>
+                <m:rPr>
+                  <m:sty m:val="bi"/>
+                </m:rPr>
                 <w:rPr>
                   <w:rFonts w:ascii="Cambria Math" w:eastAsiaTheme="minorEastAsia" w:hAnsi="Cambria Math"/>
                 </w:rPr>
@@ -1923,6 +2174,9 @@
             </m:e>
           </m:d>
           <m:r>
+            <m:rPr>
+              <m:sty m:val="bi"/>
+            </m:rPr>
             <w:rPr>
               <w:rFonts w:ascii="Cambria Math" w:eastAsiaTheme="minorEastAsia" w:hAnsi="Cambria Math"/>
             </w:rPr>
@@ -1930,6 +2184,15 @@
           </m:r>
         </m:oMath>
       </m:oMathPara>
+    </w:p>
+    <w:p>
+      <w:pPr>
+        <w:pStyle w:val="ListParagraph"/>
+        <w:ind w:left="1080"/>
+        <w:rPr>
+          <w:rFonts w:eastAsiaTheme="minorEastAsia"/>
+        </w:rPr>
+      </w:pPr>
     </w:p>
     <w:p>
       <w:pPr>
@@ -1946,7 +2209,13 @@
         <w:rPr>
           <w:rFonts w:eastAsiaTheme="minorEastAsia"/>
         </w:rPr>
-        <w:t xml:space="preserve">This is the </w:t>
+        <w:t>This question asks for</w:t>
+      </w:r>
+      <w:r>
+        <w:rPr>
+          <w:rFonts w:eastAsiaTheme="minorEastAsia"/>
+        </w:rPr>
+        <w:t xml:space="preserve"> the </w:t>
       </w:r>
       <w:r>
         <w:rPr>
@@ -1964,13 +2233,39 @@
         <w:rPr>
           <w:rFonts w:eastAsiaTheme="minorEastAsia"/>
         </w:rPr>
-        <w:t>t there is a cavity. T</w:t>
-      </w:r>
-      <w:r>
-        <w:rPr>
-          <w:rFonts w:eastAsiaTheme="minorEastAsia"/>
-        </w:rPr>
-        <w:t>he true value can be computed by the definition of the conditional</w:t>
+        <w:t>t the patient has</w:t>
+      </w:r>
+      <w:r>
+        <w:rPr>
+          <w:rFonts w:eastAsiaTheme="minorEastAsia"/>
+        </w:rPr>
+        <w:t xml:space="preserve"> a cavity. T</w:t>
+      </w:r>
+      <w:r>
+        <w:rPr>
+          <w:rFonts w:eastAsiaTheme="minorEastAsia"/>
+        </w:rPr>
+        <w:t>he true probability</w:t>
+      </w:r>
+      <w:r>
+        <w:rPr>
+          <w:rFonts w:eastAsiaTheme="minorEastAsia"/>
+        </w:rPr>
+        <w:t xml:space="preserve"> </w:t>
+      </w:r>
+      <w:proofErr w:type="gramStart"/>
+      <w:r>
+        <w:rPr>
+          <w:rFonts w:eastAsiaTheme="minorEastAsia"/>
+        </w:rPr>
+        <w:t>can be computed</w:t>
+      </w:r>
+      <w:proofErr w:type="gramEnd"/>
+      <w:r>
+        <w:rPr>
+          <w:rFonts w:eastAsiaTheme="minorEastAsia"/>
+        </w:rPr>
+        <w:t xml:space="preserve"> by the definition of the conditional</w:t>
       </w:r>
       <w:r>
         <w:rPr>
@@ -1978,6 +2273,26 @@
         </w:rPr>
         <w:t>.</w:t>
       </w:r>
+      <w:r>
+        <w:rPr>
+          <w:rFonts w:eastAsiaTheme="minorEastAsia"/>
+        </w:rPr>
+        <w:t xml:space="preserve"> The false probability is </w:t>
+      </w:r>
+      <w:proofErr w:type="gramStart"/>
+      <w:r>
+        <w:rPr>
+          <w:rFonts w:eastAsiaTheme="minorEastAsia"/>
+        </w:rPr>
+        <w:t>1</w:t>
+      </w:r>
+      <w:proofErr w:type="gramEnd"/>
+      <w:r>
+        <w:rPr>
+          <w:rFonts w:eastAsiaTheme="minorEastAsia"/>
+        </w:rPr>
+        <w:t xml:space="preserve"> – true.</w:t>
+      </w:r>
     </w:p>
     <w:p>
       <w:pPr>
@@ -1985,15 +2300,20 @@
         <w:ind w:left="1080"/>
         <w:rPr>
           <w:rFonts w:eastAsiaTheme="minorEastAsia"/>
-          <w:b/>
+        </w:rPr>
+      </w:pPr>
+    </w:p>
+    <w:p>
+      <w:pPr>
+        <w:pStyle w:val="ListParagraph"/>
+        <w:ind w:left="1080"/>
+        <w:rPr>
+          <w:rFonts w:eastAsiaTheme="minorEastAsia"/>
         </w:rPr>
       </w:pPr>
       <m:oMathPara>
         <m:oMath>
           <m:r>
-            <m:rPr>
-              <m:sty m:val="bi"/>
-            </m:rPr>
             <w:rPr>
               <w:rFonts w:ascii="Cambria Math" w:eastAsiaTheme="minorEastAsia" w:hAnsi="Cambria Math"/>
             </w:rPr>
@@ -2005,16 +2325,12 @@
               <m:ctrlPr>
                 <w:rPr>
                   <w:rFonts w:ascii="Cambria Math" w:eastAsiaTheme="minorEastAsia" w:hAnsi="Cambria Math"/>
-                  <w:b/>
                   <w:i/>
                 </w:rPr>
               </m:ctrlPr>
             </m:dPr>
             <m:e>
               <m:r>
-                <m:rPr>
-                  <m:sty m:val="bi"/>
-                </m:rPr>
                 <w:rPr>
                   <w:rFonts w:ascii="Cambria Math" w:eastAsiaTheme="minorEastAsia" w:hAnsi="Cambria Math"/>
                 </w:rPr>
@@ -2023,9 +2339,6 @@
             </m:e>
           </m:d>
           <m:r>
-            <m:rPr>
-              <m:sty m:val="bi"/>
-            </m:rPr>
             <w:rPr>
               <w:rFonts w:ascii="Cambria Math" w:eastAsiaTheme="minorEastAsia" w:hAnsi="Cambria Math"/>
             </w:rPr>
@@ -2036,16 +2349,12 @@
               <m:ctrlPr>
                 <w:rPr>
                   <w:rFonts w:ascii="Cambria Math" w:eastAsiaTheme="minorEastAsia" w:hAnsi="Cambria Math"/>
-                  <w:b/>
                   <w:i/>
                 </w:rPr>
               </m:ctrlPr>
             </m:fPr>
             <m:num>
               <m:r>
-                <m:rPr>
-                  <m:sty m:val="bi"/>
-                </m:rPr>
                 <w:rPr>
                   <w:rFonts w:ascii="Cambria Math" w:eastAsiaTheme="minorEastAsia" w:hAnsi="Cambria Math"/>
                 </w:rPr>
@@ -2056,16 +2365,12 @@
                   <m:ctrlPr>
                     <w:rPr>
                       <w:rFonts w:ascii="Cambria Math" w:eastAsiaTheme="minorEastAsia" w:hAnsi="Cambria Math"/>
-                      <w:b/>
                       <w:i/>
                     </w:rPr>
                   </m:ctrlPr>
                 </m:dPr>
                 <m:e>
                   <m:r>
-                    <m:rPr>
-                      <m:sty m:val="bi"/>
-                    </m:rPr>
                     <w:rPr>
                       <w:rFonts w:ascii="Cambria Math" w:eastAsiaTheme="minorEastAsia" w:hAnsi="Cambria Math"/>
                     </w:rPr>
@@ -2076,9 +2381,6 @@
             </m:num>
             <m:den>
               <m:r>
-                <m:rPr>
-                  <m:sty m:val="bi"/>
-                </m:rPr>
                 <w:rPr>
                   <w:rFonts w:ascii="Cambria Math" w:eastAsiaTheme="minorEastAsia" w:hAnsi="Cambria Math"/>
                 </w:rPr>
@@ -2087,9 +2389,6 @@
             </m:den>
           </m:f>
           <m:r>
-            <m:rPr>
-              <m:sty m:val="bi"/>
-            </m:rPr>
             <w:rPr>
               <w:rFonts w:ascii="Cambria Math" w:eastAsiaTheme="minorEastAsia" w:hAnsi="Cambria Math"/>
             </w:rPr>
@@ -2100,7 +2399,6 @@
               <m:ctrlPr>
                 <w:rPr>
                   <w:rFonts w:ascii="Cambria Math" w:eastAsiaTheme="minorEastAsia" w:hAnsi="Cambria Math"/>
-                  <w:b/>
                   <w:i/>
                 </w:rPr>
               </m:ctrlPr>
@@ -2111,16 +2409,12 @@
                   <m:ctrlPr>
                     <w:rPr>
                       <w:rFonts w:ascii="Cambria Math" w:eastAsiaTheme="minorEastAsia" w:hAnsi="Cambria Math"/>
-                      <w:b/>
                       <w:i/>
                     </w:rPr>
                   </m:ctrlPr>
                 </m:dPr>
                 <m:e>
                   <m:r>
-                    <m:rPr>
-                      <m:sty m:val="bi"/>
-                    </m:rPr>
                     <w:rPr>
                       <w:rFonts w:ascii="Cambria Math" w:eastAsiaTheme="minorEastAsia" w:hAnsi="Cambria Math"/>
                     </w:rPr>
@@ -2131,9 +2425,6 @@
             </m:num>
             <m:den>
               <m:r>
-                <m:rPr>
-                  <m:sty m:val="bi"/>
-                </m:rPr>
                 <w:rPr>
                   <w:rFonts w:ascii="Cambria Math" w:eastAsiaTheme="minorEastAsia" w:hAnsi="Cambria Math"/>
                 </w:rPr>
@@ -2142,9 +2433,6 @@
             </m:den>
           </m:f>
           <m:r>
-            <m:rPr>
-              <m:sty m:val="bi"/>
-            </m:rPr>
             <w:rPr>
               <w:rFonts w:ascii="Cambria Math" w:eastAsiaTheme="minorEastAsia" w:hAnsi="Cambria Math"/>
             </w:rPr>
@@ -2152,6 +2440,15 @@
           </m:r>
         </m:oMath>
       </m:oMathPara>
+    </w:p>
+    <w:p>
+      <w:pPr>
+        <w:pStyle w:val="ListParagraph"/>
+        <w:ind w:left="1080"/>
+        <w:rPr>
+          <w:rFonts w:eastAsiaTheme="minorEastAsia"/>
+        </w:rPr>
+      </w:pPr>
     </w:p>
     <w:p>
       <w:pPr>
@@ -2233,7 +2530,25 @@
         <w:rPr>
           <w:rFonts w:eastAsiaTheme="minorEastAsia"/>
         </w:rPr>
-        <w:t>This is the conditional probability of a ca</w:t>
+        <w:t>This question asks for the</w:t>
+      </w:r>
+      <w:r>
+        <w:rPr>
+          <w:rFonts w:eastAsiaTheme="minorEastAsia"/>
+        </w:rPr>
+        <w:t xml:space="preserve"> conditional probability</w:t>
+      </w:r>
+      <w:r>
+        <w:rPr>
+          <w:rFonts w:eastAsiaTheme="minorEastAsia"/>
+        </w:rPr>
+        <w:t xml:space="preserve"> vector</w:t>
+      </w:r>
+      <w:r>
+        <w:rPr>
+          <w:rFonts w:eastAsiaTheme="minorEastAsia"/>
+        </w:rPr>
+        <w:t xml:space="preserve"> of a ca</w:t>
       </w:r>
       <w:r>
         <w:rPr>
@@ -2251,7 +2566,33 @@
         <w:rPr>
           <w:rFonts w:eastAsiaTheme="minorEastAsia"/>
         </w:rPr>
-        <w:t xml:space="preserve">true value can be computed by the definition of the conditional probability. </w:t>
+        <w:t>true probability</w:t>
+      </w:r>
+      <w:r>
+        <w:rPr>
+          <w:rFonts w:eastAsiaTheme="minorEastAsia"/>
+        </w:rPr>
+        <w:t xml:space="preserve"> </w:t>
+      </w:r>
+      <w:proofErr w:type="gramStart"/>
+      <w:r>
+        <w:rPr>
+          <w:rFonts w:eastAsiaTheme="minorEastAsia"/>
+        </w:rPr>
+        <w:t>can be computed</w:t>
+      </w:r>
+      <w:proofErr w:type="gramEnd"/>
+      <w:r>
+        <w:rPr>
+          <w:rFonts w:eastAsiaTheme="minorEastAsia"/>
+        </w:rPr>
+        <w:t xml:space="preserve"> by the definition of the conditional probability. </w:t>
+      </w:r>
+      <w:r>
+        <w:rPr>
+          <w:rFonts w:eastAsiaTheme="minorEastAsia"/>
+        </w:rPr>
+        <w:t>The false probability is 1-true.</w:t>
       </w:r>
     </w:p>
     <w:p>
@@ -2260,15 +2601,20 @@
         <w:ind w:left="1080"/>
         <w:rPr>
           <w:rFonts w:eastAsiaTheme="minorEastAsia"/>
-          <w:b/>
+        </w:rPr>
+      </w:pPr>
+    </w:p>
+    <w:p>
+      <w:pPr>
+        <w:pStyle w:val="ListParagraph"/>
+        <w:ind w:left="1080"/>
+        <w:rPr>
+          <w:rFonts w:eastAsiaTheme="minorEastAsia"/>
         </w:rPr>
       </w:pPr>
       <m:oMathPara>
         <m:oMath>
           <m:r>
-            <m:rPr>
-              <m:sty m:val="bi"/>
-            </m:rPr>
             <w:rPr>
               <w:rFonts w:ascii="Cambria Math" w:eastAsiaTheme="minorEastAsia" w:hAnsi="Cambria Math"/>
             </w:rPr>
@@ -2280,16 +2626,12 @@
               <m:ctrlPr>
                 <w:rPr>
                   <w:rFonts w:ascii="Cambria Math" w:eastAsiaTheme="minorEastAsia" w:hAnsi="Cambria Math"/>
-                  <w:b/>
                   <w:i/>
                 </w:rPr>
               </m:ctrlPr>
             </m:dPr>
             <m:e>
               <m:r>
-                <m:rPr>
-                  <m:sty m:val="bi"/>
-                </m:rPr>
                 <w:rPr>
                   <w:rFonts w:ascii="Cambria Math" w:eastAsiaTheme="minorEastAsia" w:hAnsi="Cambria Math"/>
                 </w:rPr>
@@ -2298,9 +2640,6 @@
             </m:e>
           </m:d>
           <m:r>
-            <m:rPr>
-              <m:sty m:val="bi"/>
-            </m:rPr>
             <w:rPr>
               <w:rFonts w:ascii="Cambria Math" w:eastAsiaTheme="minorEastAsia" w:hAnsi="Cambria Math"/>
             </w:rPr>
@@ -2311,16 +2650,12 @@
               <m:ctrlPr>
                 <w:rPr>
                   <w:rFonts w:ascii="Cambria Math" w:eastAsiaTheme="minorEastAsia" w:hAnsi="Cambria Math"/>
-                  <w:b/>
                   <w:i/>
                 </w:rPr>
               </m:ctrlPr>
             </m:fPr>
             <m:num>
               <m:r>
-                <m:rPr>
-                  <m:sty m:val="bi"/>
-                </m:rPr>
                 <w:rPr>
                   <w:rFonts w:ascii="Cambria Math" w:eastAsiaTheme="minorEastAsia" w:hAnsi="Cambria Math"/>
                 </w:rPr>
@@ -2331,16 +2666,12 @@
                   <m:ctrlPr>
                     <w:rPr>
                       <w:rFonts w:ascii="Cambria Math" w:eastAsiaTheme="minorEastAsia" w:hAnsi="Cambria Math"/>
-                      <w:b/>
                       <w:i/>
                     </w:rPr>
                   </m:ctrlPr>
                 </m:dPr>
                 <m:e>
                   <m:r>
-                    <m:rPr>
-                      <m:sty m:val="bi"/>
-                    </m:rPr>
                     <w:rPr>
                       <w:rFonts w:ascii="Cambria Math" w:eastAsiaTheme="minorEastAsia" w:hAnsi="Cambria Math"/>
                     </w:rPr>
@@ -2349,9 +2680,6 @@
                 </m:e>
               </m:d>
               <m:r>
-                <m:rPr>
-                  <m:sty m:val="bi"/>
-                </m:rPr>
                 <w:rPr>
                   <w:rFonts w:ascii="Cambria Math" w:eastAsiaTheme="minorEastAsia" w:hAnsi="Cambria Math"/>
                 </w:rPr>
@@ -2360,9 +2688,6 @@
             </m:num>
             <m:den>
               <m:r>
-                <m:rPr>
-                  <m:sty m:val="bi"/>
-                </m:rPr>
                 <w:rPr>
                   <w:rFonts w:ascii="Cambria Math" w:eastAsiaTheme="minorEastAsia" w:hAnsi="Cambria Math"/>
                 </w:rPr>
@@ -2379,24 +2704,19 @@
         <w:ind w:left="1080"/>
         <w:rPr>
           <w:rFonts w:eastAsiaTheme="minorEastAsia"/>
-          <w:b/>
-        </w:rPr>
-      </w:pPr>
-    </w:p>
-    <w:p>
-      <w:pPr>
-        <w:pStyle w:val="ListParagraph"/>
-        <w:rPr>
-          <w:rFonts w:eastAsiaTheme="minorEastAsia"/>
-          <w:b/>
+        </w:rPr>
+      </w:pPr>
+    </w:p>
+    <w:p>
+      <w:pPr>
+        <w:pStyle w:val="ListParagraph"/>
+        <w:rPr>
+          <w:rFonts w:eastAsiaTheme="minorEastAsia"/>
         </w:rPr>
       </w:pPr>
       <m:oMathPara>
         <m:oMath>
           <m:r>
-            <m:rPr>
-              <m:sty m:val="bi"/>
-            </m:rPr>
             <w:rPr>
               <w:rFonts w:ascii="Cambria Math" w:eastAsiaTheme="minorEastAsia" w:hAnsi="Cambria Math"/>
             </w:rPr>
@@ -2407,16 +2727,12 @@
               <m:ctrlPr>
                 <w:rPr>
                   <w:rFonts w:ascii="Cambria Math" w:eastAsiaTheme="minorEastAsia" w:hAnsi="Cambria Math"/>
-                  <w:b/>
                   <w:i/>
                 </w:rPr>
               </m:ctrlPr>
             </m:dPr>
             <m:e>
               <m:r>
-                <m:rPr>
-                  <m:sty m:val="bi"/>
-                </m:rPr>
                 <w:rPr>
                   <w:rFonts w:ascii="Cambria Math" w:eastAsiaTheme="minorEastAsia" w:hAnsi="Cambria Math"/>
                 </w:rPr>
@@ -2425,9 +2741,6 @@
             </m:e>
           </m:d>
           <m:r>
-            <m:rPr>
-              <m:sty m:val="bi"/>
-            </m:rPr>
             <w:rPr>
               <w:rFonts w:ascii="Cambria Math" w:eastAsiaTheme="minorEastAsia" w:hAnsi="Cambria Math"/>
             </w:rPr>
@@ -2438,16 +2751,12 @@
               <m:ctrlPr>
                 <w:rPr>
                   <w:rFonts w:ascii="Cambria Math" w:eastAsiaTheme="minorEastAsia" w:hAnsi="Cambria Math"/>
-                  <w:b/>
                   <w:i/>
                 </w:rPr>
               </m:ctrlPr>
             </m:dPr>
             <m:e>
               <m:r>
-                <m:rPr>
-                  <m:sty m:val="bi"/>
-                </m:rPr>
                 <w:rPr>
                   <w:rFonts w:ascii="Cambria Math" w:eastAsiaTheme="minorEastAsia" w:hAnsi="Cambria Math"/>
                 </w:rPr>
@@ -2456,9 +2765,6 @@
             </m:e>
           </m:d>
           <m:r>
-            <m:rPr>
-              <m:sty m:val="bi"/>
-            </m:rPr>
             <w:rPr>
               <w:rFonts w:ascii="Cambria Math" w:eastAsiaTheme="minorEastAsia" w:hAnsi="Cambria Math"/>
             </w:rPr>
@@ -2466,6 +2772,14 @@
           </m:r>
         </m:oMath>
       </m:oMathPara>
+    </w:p>
+    <w:p>
+      <w:pPr>
+        <w:pStyle w:val="ListParagraph"/>
+        <w:rPr>
+          <w:rFonts w:eastAsiaTheme="minorEastAsia"/>
+        </w:rPr>
+      </w:pPr>
     </w:p>
     <w:p>
       <w:pPr>
@@ -2549,12 +2863,25 @@
           <w:rFonts w:eastAsiaTheme="minorEastAsia"/>
         </w:rPr>
       </w:pPr>
+    </w:p>
+    <w:p>
+      <w:pPr>
+        <w:pStyle w:val="ListParagraph"/>
+        <w:rPr>
+          <w:rFonts w:eastAsiaTheme="minorEastAsia"/>
+          <w:b/>
+        </w:rPr>
+      </w:pPr>
       <m:oMathPara>
         <m:oMath>
           <m:r>
-            <w:rPr>
-              <w:rFonts w:ascii="Cambria Math" w:eastAsiaTheme="minorEastAsia" w:hAnsi="Cambria Math"/>
-            </w:rPr>
+            <m:rPr>
+              <m:sty m:val="bi"/>
+            </m:rPr>
+            <w:rPr>
+              <w:rFonts w:ascii="Cambria Math" w:eastAsiaTheme="minorEastAsia" w:hAnsi="Cambria Math"/>
+            </w:rPr>
+            <w:lastRenderedPageBreak/>
             <m:t>P</m:t>
           </m:r>
           <m:d>
@@ -2563,12 +2890,16 @@
               <m:ctrlPr>
                 <w:rPr>
                   <w:rFonts w:ascii="Cambria Math" w:eastAsiaTheme="minorEastAsia" w:hAnsi="Cambria Math"/>
+                  <w:b/>
                   <w:i/>
                 </w:rPr>
               </m:ctrlPr>
             </m:dPr>
             <m:e>
               <m:r>
+                <m:rPr>
+                  <m:sty m:val="bi"/>
+                </m:rPr>
                 <w:rPr>
                   <w:rFonts w:ascii="Cambria Math" w:eastAsiaTheme="minorEastAsia" w:hAnsi="Cambria Math"/>
                 </w:rPr>
@@ -2577,6 +2908,9 @@
             </m:e>
           </m:d>
           <m:r>
+            <m:rPr>
+              <m:sty m:val="bi"/>
+            </m:rPr>
             <w:rPr>
               <w:rFonts w:ascii="Cambria Math" w:eastAsiaTheme="minorEastAsia" w:hAnsi="Cambria Math"/>
             </w:rPr>
@@ -2608,7 +2942,55 @@
         <w:rPr>
           <w:rFonts w:eastAsiaTheme="minorEastAsia"/>
         </w:rPr>
-        <w:t xml:space="preserve">This is a direct application of Bayes’ Theorem. The probability of having a disease given a positive test depends not only on the false positive rate of the test, but also the background rate of the disease in the population. </w:t>
+        <w:t>This is a direct application of Bayes’ Theorem. The probability of having a disease gi</w:t>
+      </w:r>
+      <w:r>
+        <w:rPr>
+          <w:rFonts w:eastAsiaTheme="minorEastAsia"/>
+        </w:rPr>
+        <w:t>ven a positive test depends</w:t>
+      </w:r>
+      <w:r>
+        <w:rPr>
+          <w:rFonts w:eastAsiaTheme="minorEastAsia"/>
+        </w:rPr>
+        <w:t xml:space="preserve"> on the</w:t>
+      </w:r>
+      <w:r>
+        <w:rPr>
+          <w:rFonts w:eastAsiaTheme="minorEastAsia"/>
+        </w:rPr>
+        <w:t xml:space="preserve"> true positive rate of the test, the</w:t>
+      </w:r>
+      <w:r>
+        <w:rPr>
+          <w:rFonts w:eastAsiaTheme="minorEastAsia"/>
+        </w:rPr>
+        <w:t xml:space="preserve"> fals</w:t>
+      </w:r>
+      <w:r>
+        <w:rPr>
+          <w:rFonts w:eastAsiaTheme="minorEastAsia"/>
+        </w:rPr>
+        <w:t>e positive rate of the test, and the</w:t>
+      </w:r>
+      <w:r>
+        <w:rPr>
+          <w:rFonts w:eastAsiaTheme="minorEastAsia"/>
+        </w:rPr>
+        <w:t xml:space="preserve"> background rate of the disease in the population</w:t>
+      </w:r>
+      <w:r>
+        <w:rPr>
+          <w:rFonts w:eastAsiaTheme="minorEastAsia"/>
+        </w:rPr>
+        <w:t xml:space="preserve"> (the prior probability of having the disease)</w:t>
+      </w:r>
+      <w:r>
+        <w:rPr>
+          <w:rFonts w:eastAsiaTheme="minorEastAsia"/>
+        </w:rPr>
+        <w:t xml:space="preserve">. </w:t>
       </w:r>
       <w:r>
         <w:rPr>
@@ -2750,11 +3132,33 @@
           <w:rFonts w:eastAsiaTheme="minorEastAsia"/>
         </w:rPr>
       </w:pPr>
-      <w:r>
-        <w:rPr>
-          <w:rFonts w:eastAsiaTheme="minorEastAsia"/>
-        </w:rPr>
-        <w:t>where P(D) is the probability of the disease, P(S) is the probability of no disease, P(P) is the probability of a positive test, and P(N) is the probability of a negative test. The total probability of a positive test is calculated by the total probability rule which states:</w:t>
+      <w:proofErr w:type="gramStart"/>
+      <w:r>
+        <w:rPr>
+          <w:rFonts w:eastAsiaTheme="minorEastAsia"/>
+        </w:rPr>
+        <w:t>where</w:t>
+      </w:r>
+      <w:proofErr w:type="gramEnd"/>
+      <w:r>
+        <w:rPr>
+          <w:rFonts w:eastAsiaTheme="minorEastAsia"/>
+        </w:rPr>
+        <w:t xml:space="preserve"> P(D) is the probability of the disease, P(S) is the probability of no disease, P(P) is the probability of a positive test, and P(N) is the probability of a negative test. The total probability of a positive test is calculated by the total probability </w:t>
+      </w:r>
+      <w:proofErr w:type="gramStart"/>
+      <w:r>
+        <w:rPr>
+          <w:rFonts w:eastAsiaTheme="minorEastAsia"/>
+        </w:rPr>
+        <w:t>rule which</w:t>
+      </w:r>
+      <w:proofErr w:type="gramEnd"/>
+      <w:r>
+        <w:rPr>
+          <w:rFonts w:eastAsiaTheme="minorEastAsia"/>
+        </w:rPr>
+        <w:t xml:space="preserve"> states:</w:t>
       </w:r>
     </w:p>
     <w:p>
@@ -2888,24 +3292,58 @@
     </w:p>
     <w:p>
       <w:pPr>
-        <w:rPr>
-          <w:rFonts w:eastAsiaTheme="minorEastAsia"/>
-        </w:rPr>
-      </w:pPr>
-      <w:r>
-        <w:rPr>
-          <w:rFonts w:eastAsiaTheme="minorEastAsia"/>
-        </w:rPr>
-        <w:lastRenderedPageBreak/>
-        <w:tab/>
-        <w:t xml:space="preserve">The following images show the probability that a patient has the disease given a positive test for </w:t>
-      </w:r>
-      <w:r>
-        <w:rPr>
-          <w:rFonts w:eastAsiaTheme="minorEastAsia"/>
-        </w:rPr>
-        <w:tab/>
-        <w:t xml:space="preserve">tests A and B. </w:t>
+        <w:ind w:left="720"/>
+        <w:rPr>
+          <w:rFonts w:eastAsiaTheme="minorEastAsia"/>
+        </w:rPr>
+      </w:pPr>
+      <w:r>
+        <w:rPr>
+          <w:rFonts w:eastAsiaTheme="minorEastAsia"/>
+        </w:rPr>
+        <w:t xml:space="preserve">The following </w:t>
+      </w:r>
+      <w:r>
+        <w:rPr>
+          <w:rFonts w:eastAsiaTheme="minorEastAsia"/>
+        </w:rPr>
+        <w:t>show</w:t>
+      </w:r>
+      <w:r>
+        <w:rPr>
+          <w:rFonts w:eastAsiaTheme="minorEastAsia"/>
+        </w:rPr>
+        <w:t>s</w:t>
+      </w:r>
+      <w:r>
+        <w:rPr>
+          <w:rFonts w:eastAsiaTheme="minorEastAsia"/>
+        </w:rPr>
+        <w:t xml:space="preserve"> the</w:t>
+      </w:r>
+      <w:r>
+        <w:rPr>
+          <w:rFonts w:eastAsiaTheme="minorEastAsia"/>
+        </w:rPr>
+        <w:t xml:space="preserve"> calculation of the</w:t>
+      </w:r>
+      <w:r>
+        <w:rPr>
+          <w:rFonts w:eastAsiaTheme="minorEastAsia"/>
+        </w:rPr>
+        <w:t xml:space="preserve"> probability that a patient has the disease given a po</w:t>
+      </w:r>
+      <w:r>
+        <w:rPr>
+          <w:rFonts w:eastAsiaTheme="minorEastAsia"/>
+        </w:rPr>
+        <w:t>sitive test A.</w:t>
+      </w:r>
+      <w:r>
+        <w:rPr>
+          <w:rFonts w:eastAsiaTheme="minorEastAsia"/>
+        </w:rPr>
+        <w:t xml:space="preserve"> </w:t>
       </w:r>
     </w:p>
     <w:p>
@@ -2989,6 +3427,7 @@
           <w:rFonts w:eastAsiaTheme="minorEastAsia"/>
           <w:noProof/>
         </w:rPr>
+        <w:lastRenderedPageBreak/>
         <w:drawing>
           <wp:inline distT="0" distB="0" distL="0" distR="0">
             <wp:extent cx="5607050" cy="2772522"/>
@@ -3066,7 +3505,23 @@
           <w:rFonts w:eastAsiaTheme="minorEastAsia"/>
           <w:b/>
         </w:rPr>
-        <w:t xml:space="preserve">As can be seen, </w:t>
+        <w:t xml:space="preserve">As </w:t>
+      </w:r>
+      <w:proofErr w:type="gramStart"/>
+      <w:r>
+        <w:rPr>
+          <w:rFonts w:eastAsiaTheme="minorEastAsia"/>
+          <w:b/>
+        </w:rPr>
+        <w:t>can be seen</w:t>
+      </w:r>
+      <w:proofErr w:type="gramEnd"/>
+      <w:r>
+        <w:rPr>
+          <w:rFonts w:eastAsiaTheme="minorEastAsia"/>
+          <w:b/>
+        </w:rPr>
+        <w:t xml:space="preserve">, </w:t>
       </w:r>
       <m:oMath>
         <m:r>
@@ -3188,6 +3643,13 @@
         </w:rPr>
         <w:t xml:space="preserve">for test B. Therefore, a positive result on test B is more indicative of a patient having the virus. </w:t>
       </w:r>
+      <w:r>
+        <w:rPr>
+          <w:rFonts w:eastAsiaTheme="minorEastAsia"/>
+          <w:b/>
+        </w:rPr>
+        <w:t xml:space="preserve">Test B produces fewer false positives but also a greater number of false negatives. The choice of which test to use depends on whether one wants to minimize the false positives, which will result in unnecessary treatment, or minimize the false negatives, which will result in a patient with the disease going untreated. </w:t>
+      </w:r>
     </w:p>
     <w:p>
       <w:pPr>
@@ -3204,7 +3666,6 @@
         <w:rPr>
           <w:rFonts w:eastAsiaTheme="minorEastAsia"/>
         </w:rPr>
-        <w:lastRenderedPageBreak/>
         <w:t>If X and Y are conditionally independent, this can be expressed:</w:t>
       </w:r>
     </w:p>
@@ -3273,6 +3734,14 @@
           </m:r>
         </m:oMath>
       </m:oMathPara>
+    </w:p>
+    <w:p>
+      <w:pPr>
+        <w:pStyle w:val="ListParagraph"/>
+        <w:rPr>
+          <w:rFonts w:eastAsiaTheme="minorEastAsia"/>
+        </w:rPr>
+      </w:pPr>
     </w:p>
     <w:p>
       <w:pPr>
@@ -3401,7 +3870,31 @@
         <w:rPr>
           <w:rFonts w:eastAsiaTheme="minorEastAsia"/>
         </w:rPr>
-        <w:t>In this case, we then want to condition on Z:</w:t>
+        <w:t>In this case, we then want to condition</w:t>
+      </w:r>
+      <w:r>
+        <w:rPr>
+          <w:rFonts w:eastAsiaTheme="minorEastAsia"/>
+        </w:rPr>
+        <w:t xml:space="preserve"> X and Y</w:t>
+      </w:r>
+      <w:r>
+        <w:rPr>
+          <w:rFonts w:eastAsiaTheme="minorEastAsia"/>
+        </w:rPr>
+        <w:t xml:space="preserve"> on Z</w:t>
+      </w:r>
+      <w:r>
+        <w:rPr>
+          <w:rFonts w:eastAsiaTheme="minorEastAsia"/>
+        </w:rPr>
+        <w:t xml:space="preserve"> as well</w:t>
+      </w:r>
+      <w:r>
+        <w:rPr>
+          <w:rFonts w:eastAsiaTheme="minorEastAsia"/>
+        </w:rPr>
+        <w:t>:</w:t>
       </w:r>
     </w:p>
     <w:p>
@@ -3537,12 +4030,28 @@
           <w:rFonts w:eastAsiaTheme="minorEastAsia"/>
         </w:rPr>
       </w:pPr>
+    </w:p>
+    <w:p>
+      <w:pPr>
+        <w:pStyle w:val="ListParagraph"/>
+        <w:rPr>
+          <w:rFonts w:eastAsiaTheme="minorEastAsia"/>
+        </w:rPr>
+      </w:pPr>
       <w:r>
         <w:rPr>
           <w:rFonts w:eastAsiaTheme="minorEastAsia"/>
         </w:rPr>
         <w:t>We know that X and Y are conditionally independent which results in:</w:t>
       </w:r>
+    </w:p>
+    <w:p>
+      <w:pPr>
+        <w:pStyle w:val="ListParagraph"/>
+        <w:rPr>
+          <w:rFonts w:eastAsiaTheme="minorEastAsia"/>
+        </w:rPr>
+      </w:pPr>
     </w:p>
     <w:p>
       <w:pPr>
@@ -3697,19 +4206,63 @@
         <w:rPr>
           <w:rFonts w:eastAsiaTheme="minorEastAsia"/>
         </w:rPr>
-        <w:t>If we cancel out the conditional probabilities of Y, the equation simplifies:</w:t>
-      </w:r>
-    </w:p>
-    <w:p>
-      <w:pPr>
-        <w:pStyle w:val="ListParagraph"/>
-        <w:rPr>
-          <w:rFonts w:eastAsiaTheme="minorEastAsia"/>
+        <w:t>If we cancel out the conditional probabilities of Y</w:t>
+      </w:r>
+      <w:r>
+        <w:rPr>
+          <w:rFonts w:eastAsiaTheme="minorEastAsia"/>
+        </w:rPr>
+        <w:t xml:space="preserve"> given Z</w:t>
+      </w:r>
+      <w:r>
+        <w:rPr>
+          <w:rFonts w:eastAsiaTheme="minorEastAsia"/>
+        </w:rPr>
+        <w:t>, the equation simplifies</w:t>
+      </w:r>
+      <w:r>
+        <w:rPr>
+          <w:rFonts w:eastAsiaTheme="minorEastAsia"/>
+        </w:rPr>
+        <w:t xml:space="preserve"> </w:t>
+      </w:r>
+      <w:proofErr w:type="gramStart"/>
+      <w:r>
+        <w:rPr>
+          <w:rFonts w:eastAsiaTheme="minorEastAsia"/>
+        </w:rPr>
+        <w:t>to</w:t>
+      </w:r>
+      <w:proofErr w:type="gramEnd"/>
+      <w:r>
+        <w:rPr>
+          <w:rFonts w:eastAsiaTheme="minorEastAsia"/>
+        </w:rPr>
+        <w:t>:</w:t>
+      </w:r>
+    </w:p>
+    <w:p>
+      <w:pPr>
+        <w:pStyle w:val="ListParagraph"/>
+        <w:rPr>
+          <w:rFonts w:eastAsiaTheme="minorEastAsia"/>
+        </w:rPr>
+      </w:pPr>
+    </w:p>
+    <w:p>
+      <w:pPr>
+        <w:pStyle w:val="ListParagraph"/>
+        <w:rPr>
+          <w:rFonts w:eastAsiaTheme="minorEastAsia"/>
+          <w:b/>
         </w:rPr>
       </w:pPr>
       <m:oMathPara>
         <m:oMath>
           <m:r>
+            <m:rPr>
+              <m:sty m:val="bi"/>
+            </m:rPr>
             <w:rPr>
               <w:rFonts w:ascii="Cambria Math" w:eastAsiaTheme="minorEastAsia" w:hAnsi="Cambria Math"/>
             </w:rPr>
@@ -3720,12 +4273,16 @@
               <m:ctrlPr>
                 <w:rPr>
                   <w:rFonts w:ascii="Cambria Math" w:eastAsiaTheme="minorEastAsia" w:hAnsi="Cambria Math"/>
+                  <w:b/>
                   <w:i/>
                 </w:rPr>
               </m:ctrlPr>
             </m:dPr>
             <m:e>
               <m:r>
+                <m:rPr>
+                  <m:sty m:val="bi"/>
+                </m:rPr>
                 <w:rPr>
                   <w:rFonts w:ascii="Cambria Math" w:eastAsiaTheme="minorEastAsia" w:hAnsi="Cambria Math"/>
                 </w:rPr>
@@ -3734,6 +4291,9 @@
             </m:e>
             <m:e>
               <m:r>
+                <m:rPr>
+                  <m:sty m:val="bi"/>
+                </m:rPr>
                 <w:rPr>
                   <w:rFonts w:ascii="Cambria Math" w:eastAsiaTheme="minorEastAsia" w:hAnsi="Cambria Math"/>
                 </w:rPr>
@@ -3742,6 +4302,9 @@
             </m:e>
           </m:d>
           <m:r>
+            <m:rPr>
+              <m:sty m:val="bi"/>
+            </m:rPr>
             <w:rPr>
               <w:rFonts w:ascii="Cambria Math" w:eastAsiaTheme="minorEastAsia" w:hAnsi="Cambria Math"/>
             </w:rPr>
@@ -3752,12 +4315,16 @@
               <m:ctrlPr>
                 <w:rPr>
                   <w:rFonts w:ascii="Cambria Math" w:eastAsiaTheme="minorEastAsia" w:hAnsi="Cambria Math"/>
+                  <w:b/>
                   <w:i/>
                 </w:rPr>
               </m:ctrlPr>
             </m:dPr>
             <m:e>
               <m:r>
+                <m:rPr>
+                  <m:sty m:val="bi"/>
+                </m:rPr>
                 <w:rPr>
                   <w:rFonts w:ascii="Cambria Math" w:eastAsiaTheme="minorEastAsia" w:hAnsi="Cambria Math"/>
                 </w:rPr>
@@ -3766,6 +4333,9 @@
             </m:e>
             <m:e>
               <m:r>
+                <m:rPr>
+                  <m:sty m:val="bi"/>
+                </m:rPr>
                 <w:rPr>
                   <w:rFonts w:ascii="Cambria Math" w:eastAsiaTheme="minorEastAsia" w:hAnsi="Cambria Math"/>
                 </w:rPr>
@@ -3787,7 +4357,22 @@
         <w:rPr>
           <w:rFonts w:eastAsiaTheme="minorEastAsia"/>
         </w:rPr>
+        <w:lastRenderedPageBreak/>
         <w:t>We can do a similar procedure to prove the conditional probability of Y given Z.</w:t>
+      </w:r>
+    </w:p>
+    <w:p>
+      <w:pPr>
+        <w:pStyle w:val="ListParagraph"/>
+        <w:rPr>
+          <w:rFonts w:eastAsiaTheme="minorEastAsia"/>
+        </w:rPr>
+      </w:pPr>
+      <w:r>
+        <w:rPr>
+          <w:rFonts w:eastAsiaTheme="minorEastAsia"/>
+        </w:rPr>
+        <w:t>Definition of conditional probability:</w:t>
       </w:r>
     </w:p>
     <w:p>
@@ -3867,19 +4452,7 @@
                     <w:rPr>
                       <w:rFonts w:ascii="Cambria Math" w:eastAsiaTheme="minorEastAsia" w:hAnsi="Cambria Math"/>
                     </w:rPr>
-                    <m:t>Y</m:t>
-                  </m:r>
-                  <m:r>
-                    <w:rPr>
-                      <w:rFonts w:ascii="Cambria Math" w:eastAsiaTheme="minorEastAsia" w:hAnsi="Cambria Math"/>
-                    </w:rPr>
-                    <m:t>∩</m:t>
-                  </m:r>
-                  <m:r>
-                    <w:rPr>
-                      <w:rFonts w:ascii="Cambria Math" w:eastAsiaTheme="minorEastAsia" w:hAnsi="Cambria Math"/>
-                    </w:rPr>
-                    <m:t>X</m:t>
+                    <m:t>Y∩X</m:t>
                   </m:r>
                 </m:e>
               </m:d>
@@ -3889,19 +4462,7 @@
                 <w:rPr>
                   <w:rFonts w:ascii="Cambria Math" w:eastAsiaTheme="minorEastAsia" w:hAnsi="Cambria Math"/>
                 </w:rPr>
-                <m:t>P(</m:t>
-              </m:r>
-              <m:r>
-                <w:rPr>
-                  <w:rFonts w:ascii="Cambria Math" w:eastAsiaTheme="minorEastAsia" w:hAnsi="Cambria Math"/>
-                </w:rPr>
-                <m:t>X</m:t>
-              </m:r>
-              <m:r>
-                <w:rPr>
-                  <w:rFonts w:ascii="Cambria Math" w:eastAsiaTheme="minorEastAsia" w:hAnsi="Cambria Math"/>
-                </w:rPr>
-                <m:t>)</m:t>
+                <m:t>P(X)</m:t>
               </m:r>
             </m:den>
           </m:f>
@@ -3915,6 +4476,20 @@
           <w:rFonts w:eastAsiaTheme="minorEastAsia"/>
         </w:rPr>
       </w:pPr>
+      <w:r>
+        <w:rPr>
+          <w:rFonts w:eastAsiaTheme="minorEastAsia"/>
+        </w:rPr>
+        <w:t>Condition on Z:</w:t>
+      </w:r>
+    </w:p>
+    <w:p>
+      <w:pPr>
+        <w:pStyle w:val="ListParagraph"/>
+        <w:rPr>
+          <w:rFonts w:eastAsiaTheme="minorEastAsia"/>
+        </w:rPr>
+      </w:pPr>
     </w:p>
     <w:p>
       <w:pPr>
@@ -3953,13 +4528,7 @@
                 <w:rPr>
                   <w:rFonts w:ascii="Cambria Math" w:eastAsiaTheme="minorEastAsia" w:hAnsi="Cambria Math"/>
                 </w:rPr>
-                <m:t>X</m:t>
-              </m:r>
-              <m:r>
-                <w:rPr>
-                  <w:rFonts w:ascii="Cambria Math" w:eastAsiaTheme="minorEastAsia" w:hAnsi="Cambria Math"/>
-                </w:rPr>
-                <m:t>, Z</m:t>
+                <m:t>X, Z</m:t>
               </m:r>
             </m:e>
           </m:d>
@@ -3999,19 +4568,7 @@
                     <w:rPr>
                       <w:rFonts w:ascii="Cambria Math" w:eastAsiaTheme="minorEastAsia" w:hAnsi="Cambria Math"/>
                     </w:rPr>
-                    <m:t>Y</m:t>
-                  </m:r>
-                  <m:r>
-                    <w:rPr>
-                      <w:rFonts w:ascii="Cambria Math" w:eastAsiaTheme="minorEastAsia" w:hAnsi="Cambria Math"/>
-                    </w:rPr>
-                    <m:t>∩</m:t>
-                  </m:r>
-                  <m:r>
-                    <w:rPr>
-                      <w:rFonts w:ascii="Cambria Math" w:eastAsiaTheme="minorEastAsia" w:hAnsi="Cambria Math"/>
-                    </w:rPr>
-                    <m:t>X</m:t>
+                    <m:t>Y∩X</m:t>
                   </m:r>
                 </m:e>
               </m:d>
@@ -4067,6 +4624,28 @@
           <w:rFonts w:eastAsiaTheme="minorEastAsia"/>
         </w:rPr>
       </w:pPr>
+      <w:r>
+        <w:rPr>
+          <w:rFonts w:eastAsiaTheme="minorEastAsia"/>
+        </w:rPr>
+        <w:t>Use the conditional independence statement:</w:t>
+      </w:r>
+    </w:p>
+    <w:p>
+      <w:pPr>
+        <w:pStyle w:val="ListParagraph"/>
+        <w:rPr>
+          <w:rFonts w:eastAsiaTheme="minorEastAsia"/>
+        </w:rPr>
+      </w:pPr>
+    </w:p>
+    <w:p>
+      <w:pPr>
+        <w:pStyle w:val="ListParagraph"/>
+        <w:rPr>
+          <w:rFonts w:eastAsiaTheme="minorEastAsia"/>
+        </w:rPr>
+      </w:pPr>
       <m:oMathPara>
         <m:oMath>
           <m:r>
@@ -4097,13 +4676,7 @@
                 <w:rPr>
                   <w:rFonts w:ascii="Cambria Math" w:eastAsiaTheme="minorEastAsia" w:hAnsi="Cambria Math"/>
                 </w:rPr>
-                <m:t>X</m:t>
-              </m:r>
-              <m:r>
-                <w:rPr>
-                  <w:rFonts w:ascii="Cambria Math" w:eastAsiaTheme="minorEastAsia" w:hAnsi="Cambria Math"/>
-                </w:rPr>
-                <m:t>, Z</m:t>
+                <m:t>X, Z</m:t>
               </m:r>
             </m:e>
           </m:d>
@@ -4193,19 +4766,7 @@
                 <w:rPr>
                   <w:rFonts w:ascii="Cambria Math" w:eastAsiaTheme="minorEastAsia" w:hAnsi="Cambria Math"/>
                 </w:rPr>
-                <m:t>P(</m:t>
-              </m:r>
-              <m:r>
-                <w:rPr>
-                  <w:rFonts w:ascii="Cambria Math" w:eastAsiaTheme="minorEastAsia" w:hAnsi="Cambria Math"/>
-                </w:rPr>
-                <m:t>X</m:t>
-              </m:r>
-              <m:r>
-                <w:rPr>
-                  <w:rFonts w:ascii="Cambria Math" w:eastAsiaTheme="minorEastAsia" w:hAnsi="Cambria Math"/>
-                </w:rPr>
-                <m:t>|Z)</m:t>
+                <m:t>P(X|Z)</m:t>
               </m:r>
             </m:den>
           </m:f>
@@ -4231,19 +4792,31 @@
         <w:rPr>
           <w:rFonts w:eastAsiaTheme="minorEastAsia"/>
         </w:rPr>
-        <w:t>Which simplifies to the result:</w:t>
-      </w:r>
-    </w:p>
-    <w:p>
-      <w:pPr>
-        <w:pStyle w:val="ListParagraph"/>
-        <w:rPr>
-          <w:rFonts w:eastAsiaTheme="minorEastAsia"/>
+        <w:t>Simplify the result:</w:t>
+      </w:r>
+    </w:p>
+    <w:p>
+      <w:pPr>
+        <w:pStyle w:val="ListParagraph"/>
+        <w:rPr>
+          <w:rFonts w:eastAsiaTheme="minorEastAsia"/>
+        </w:rPr>
+      </w:pPr>
+    </w:p>
+    <w:p>
+      <w:pPr>
+        <w:pStyle w:val="ListParagraph"/>
+        <w:rPr>
+          <w:rFonts w:eastAsiaTheme="minorEastAsia"/>
+          <w:b/>
         </w:rPr>
       </w:pPr>
       <m:oMathPara>
         <m:oMath>
           <m:r>
+            <m:rPr>
+              <m:sty m:val="bi"/>
+            </m:rPr>
             <w:rPr>
               <w:rFonts w:ascii="Cambria Math" w:eastAsiaTheme="minorEastAsia" w:hAnsi="Cambria Math"/>
             </w:rPr>
@@ -4254,12 +4827,16 @@
               <m:ctrlPr>
                 <w:rPr>
                   <w:rFonts w:ascii="Cambria Math" w:eastAsiaTheme="minorEastAsia" w:hAnsi="Cambria Math"/>
+                  <w:b/>
                   <w:i/>
                 </w:rPr>
               </m:ctrlPr>
             </m:dPr>
             <m:e>
               <m:r>
+                <m:rPr>
+                  <m:sty m:val="bi"/>
+                </m:rPr>
                 <w:rPr>
                   <w:rFonts w:ascii="Cambria Math" w:eastAsiaTheme="minorEastAsia" w:hAnsi="Cambria Math"/>
                 </w:rPr>
@@ -4268,6 +4845,9 @@
             </m:e>
             <m:e>
               <m:r>
+                <m:rPr>
+                  <m:sty m:val="bi"/>
+                </m:rPr>
                 <w:rPr>
                   <w:rFonts w:ascii="Cambria Math" w:eastAsiaTheme="minorEastAsia" w:hAnsi="Cambria Math"/>
                 </w:rPr>
@@ -4276,6 +4856,9 @@
             </m:e>
           </m:d>
           <m:r>
+            <m:rPr>
+              <m:sty m:val="bi"/>
+            </m:rPr>
             <w:rPr>
               <w:rFonts w:ascii="Cambria Math" w:eastAsiaTheme="minorEastAsia" w:hAnsi="Cambria Math"/>
             </w:rPr>
@@ -4303,7 +4886,25 @@
         <w:rPr>
           <w:rFonts w:eastAsiaTheme="minorEastAsia"/>
         </w:rPr>
-        <w:t xml:space="preserve">Therefore, all of the statements have been proven to be equivalent. </w:t>
+        <w:t>Therefore, the conditional independence statement has proven to be equivalent</w:t>
+      </w:r>
+      <w:r>
+        <w:rPr>
+          <w:rFonts w:eastAsiaTheme="minorEastAsia"/>
+        </w:rPr>
+        <w:t xml:space="preserve"> to the given condition probabilities</w:t>
+      </w:r>
+      <w:r>
+        <w:rPr>
+          <w:rFonts w:eastAsiaTheme="minorEastAsia"/>
+        </w:rPr>
+        <w:t>.</w:t>
+      </w:r>
+      <w:r>
+        <w:rPr>
+          <w:rFonts w:eastAsiaTheme="minorEastAsia"/>
+        </w:rPr>
+        <w:t xml:space="preserve"> </w:t>
       </w:r>
     </w:p>
     <w:p>
@@ -4339,6 +4940,14 @@
         </w:rPr>
         <w:t>A. Without the prior probabilities, in this case the background rates of green and blue taxis in Athens, it is impossible to calculate the probability of the actual color of the taxi. The probability that the taxi was actually blue given that I say it was blue can be expressed:</w:t>
       </w:r>
+    </w:p>
+    <w:p>
+      <w:pPr>
+        <w:pStyle w:val="ListParagraph"/>
+        <w:rPr>
+          <w:rFonts w:eastAsiaTheme="minorEastAsia"/>
+        </w:rPr>
+      </w:pPr>
     </w:p>
     <w:p>
       <w:pPr>
@@ -4473,11 +5082,121 @@
           <w:rFonts w:eastAsiaTheme="minorEastAsia"/>
         </w:rPr>
       </w:pPr>
-      <w:r>
-        <w:rPr>
-          <w:rFonts w:eastAsiaTheme="minorEastAsia"/>
-        </w:rPr>
-        <w:t xml:space="preserve">where P(S) is the probability that I say it was blue, P(B) is the probability of a blue taxi in Athens, and let P(G) be the probability of a green taxi in Athens. </w:t>
+      <w:proofErr w:type="gramStart"/>
+      <w:r>
+        <w:rPr>
+          <w:rFonts w:eastAsiaTheme="minorEastAsia"/>
+        </w:rPr>
+        <w:t>where</w:t>
+      </w:r>
+      <w:proofErr w:type="gramEnd"/>
+      <w:r>
+        <w:rPr>
+          <w:rFonts w:eastAsiaTheme="minorEastAsia"/>
+        </w:rPr>
+        <w:t xml:space="preserve"> P(S) is the pro</w:t>
+      </w:r>
+      <w:r>
+        <w:rPr>
+          <w:rFonts w:eastAsiaTheme="minorEastAsia"/>
+        </w:rPr>
+        <w:t xml:space="preserve">bability that I say the taxi </w:t>
+      </w:r>
+      <w:r>
+        <w:rPr>
+          <w:rFonts w:eastAsiaTheme="minorEastAsia"/>
+          <w:i/>
+        </w:rPr>
+        <w:t xml:space="preserve">appeared </w:t>
+      </w:r>
+      <w:r>
+        <w:rPr>
+          <w:rFonts w:eastAsiaTheme="minorEastAsia"/>
+        </w:rPr>
+        <w:t xml:space="preserve">blue, and </w:t>
+      </w:r>
+      <w:r>
+        <w:rPr>
+          <w:rFonts w:eastAsiaTheme="minorEastAsia"/>
+        </w:rPr>
+        <w:t xml:space="preserve"> P(B) is the probabilit</w:t>
+      </w:r>
+      <w:r>
+        <w:rPr>
+          <w:rFonts w:eastAsiaTheme="minorEastAsia"/>
+        </w:rPr>
+        <w:t xml:space="preserve">y that the taxi </w:t>
+      </w:r>
+      <w:r>
+        <w:rPr>
+          <w:rFonts w:eastAsiaTheme="minorEastAsia"/>
+          <w:i/>
+        </w:rPr>
+        <w:t xml:space="preserve">was </w:t>
+      </w:r>
+      <w:r>
+        <w:rPr>
+          <w:rFonts w:eastAsiaTheme="minorEastAsia"/>
+        </w:rPr>
+        <w:t>actually blue. L</w:t>
+      </w:r>
+      <w:r>
+        <w:rPr>
+          <w:rFonts w:eastAsiaTheme="minorEastAsia"/>
+        </w:rPr>
+        <w:t xml:space="preserve">et </w:t>
+      </w:r>
+      <w:proofErr w:type="gramStart"/>
+      <w:r>
+        <w:rPr>
+          <w:rFonts w:eastAsiaTheme="minorEastAsia"/>
+        </w:rPr>
+        <w:t>P(</w:t>
+      </w:r>
+      <w:proofErr w:type="gramEnd"/>
+      <w:r>
+        <w:rPr>
+          <w:rFonts w:eastAsiaTheme="minorEastAsia"/>
+        </w:rPr>
+        <w:t>G) be the probab</w:t>
+      </w:r>
+      <w:r>
+        <w:rPr>
+          <w:rFonts w:eastAsiaTheme="minorEastAsia"/>
+        </w:rPr>
+        <w:t xml:space="preserve">ility that the taxi </w:t>
+      </w:r>
+      <w:r>
+        <w:rPr>
+          <w:rFonts w:eastAsiaTheme="minorEastAsia"/>
+          <w:i/>
+        </w:rPr>
+        <w:t>was</w:t>
+      </w:r>
+      <w:r>
+        <w:rPr>
+          <w:rFonts w:eastAsiaTheme="minorEastAsia"/>
+        </w:rPr>
+        <w:t xml:space="preserve"> green, then the probability that I say the taxi </w:t>
+      </w:r>
+      <w:r>
+        <w:rPr>
+          <w:rFonts w:eastAsiaTheme="minorEastAsia"/>
+          <w:i/>
+        </w:rPr>
+        <w:t xml:space="preserve">appeared </w:t>
+      </w:r>
+      <w:r>
+        <w:rPr>
+          <w:rFonts w:eastAsiaTheme="minorEastAsia"/>
+        </w:rPr>
+        <w:t>blue is expressed:</w:t>
+      </w:r>
+      <w:r>
+        <w:rPr>
+          <w:rFonts w:eastAsiaTheme="minorEastAsia"/>
+        </w:rPr>
+        <w:t xml:space="preserve"> </w:t>
       </w:r>
     </w:p>
     <w:p>
@@ -4617,11 +5336,39 @@
           <w:rFonts w:eastAsiaTheme="minorEastAsia"/>
         </w:rPr>
       </w:pPr>
-      <w:r>
-        <w:rPr>
-          <w:rFonts w:eastAsiaTheme="minorEastAsia"/>
-        </w:rPr>
-        <w:t xml:space="preserve">P(B) and P(G) are the unknown priors that need to be determined in order to solve this problem. </w:t>
+      <w:proofErr w:type="gramStart"/>
+      <w:r>
+        <w:rPr>
+          <w:rFonts w:eastAsiaTheme="minorEastAsia"/>
+        </w:rPr>
+        <w:t>P(</w:t>
+      </w:r>
+      <w:proofErr w:type="gramEnd"/>
+      <w:r>
+        <w:rPr>
+          <w:rFonts w:eastAsiaTheme="minorEastAsia"/>
+        </w:rPr>
+        <w:t xml:space="preserve">B) and P(G) are the unknown priors that need to be determined in order to solve this problem. </w:t>
+      </w:r>
+      <w:r>
+        <w:rPr>
+          <w:rFonts w:eastAsiaTheme="minorEastAsia"/>
+        </w:rPr>
+        <w:t xml:space="preserve">These are the prior probabilities </w:t>
+      </w:r>
+      <w:proofErr w:type="gramStart"/>
+      <w:r>
+        <w:rPr>
+          <w:rFonts w:eastAsiaTheme="minorEastAsia"/>
+        </w:rPr>
+        <w:t>that the taxi was actually green or blue which are determined from the distribution of taxis in Athens</w:t>
+      </w:r>
+      <w:proofErr w:type="gramEnd"/>
+      <w:r>
+        <w:rPr>
+          <w:rFonts w:eastAsiaTheme="minorEastAsia"/>
+        </w:rPr>
+        <w:t xml:space="preserve">. </w:t>
       </w:r>
     </w:p>
     <w:p>
@@ -4635,15 +5382,92 @@
         <w:rPr>
           <w:rFonts w:eastAsiaTheme="minorEastAsia"/>
         </w:rPr>
-        <w:t xml:space="preserve">B. Assuming all taxis in Athens are blue or green, this information provides us with the background rates needed to solve the problem: P(B) = 0.1, P(G) = 0.9. We want to find the probability that the taxi was blue given that I say it was blue. Based on the testing, </w:t>
-      </w:r>
-      <w:r>
-        <w:rPr>
-          <w:rFonts w:eastAsiaTheme="minorEastAsia"/>
-        </w:rPr>
-        <w:lastRenderedPageBreak/>
-        <w:t xml:space="preserve">discrimination between blue and green is 75%. This means that the </w:t>
-      </w:r>
+        <w:t xml:space="preserve">B. Assuming all taxis in Athens are blue or green, this information provides us with the background </w:t>
+      </w:r>
+      <w:r>
+        <w:rPr>
+          <w:rFonts w:eastAsiaTheme="minorEastAsia"/>
+        </w:rPr>
+        <w:t xml:space="preserve">prior probability </w:t>
+      </w:r>
+      <w:r>
+        <w:rPr>
+          <w:rFonts w:eastAsiaTheme="minorEastAsia"/>
+        </w:rPr>
+        <w:t xml:space="preserve">rates needed to solve the problem: </w:t>
+      </w:r>
+      <w:proofErr w:type="gramStart"/>
+      <w:r>
+        <w:rPr>
+          <w:rFonts w:eastAsiaTheme="minorEastAsia"/>
+        </w:rPr>
+        <w:t>P(</w:t>
+      </w:r>
+      <w:proofErr w:type="gramEnd"/>
+      <w:r>
+        <w:rPr>
+          <w:rFonts w:eastAsiaTheme="minorEastAsia"/>
+        </w:rPr>
+        <w:t>B) = 0.1, P(G) = 0.9. We want to find t</w:t>
+      </w:r>
+      <w:r>
+        <w:rPr>
+          <w:rFonts w:eastAsiaTheme="minorEastAsia"/>
+        </w:rPr>
+        <w:t xml:space="preserve">he probability that the taxi </w:t>
+      </w:r>
+      <w:r>
+        <w:rPr>
+          <w:rFonts w:eastAsiaTheme="minorEastAsia"/>
+          <w:i/>
+        </w:rPr>
+        <w:t>was</w:t>
+      </w:r>
+      <w:r>
+        <w:rPr>
+          <w:rFonts w:eastAsiaTheme="minorEastAsia"/>
+        </w:rPr>
+        <w:t xml:space="preserve"> blue given </w:t>
+      </w:r>
+      <w:r>
+        <w:rPr>
+          <w:rFonts w:eastAsiaTheme="minorEastAsia"/>
+        </w:rPr>
+        <w:t xml:space="preserve">that I say it </w:t>
+      </w:r>
+      <w:r>
+        <w:rPr>
+          <w:rFonts w:eastAsiaTheme="minorEastAsia"/>
+          <w:i/>
+        </w:rPr>
+        <w:t xml:space="preserve">appeared </w:t>
+      </w:r>
+      <w:r>
+        <w:rPr>
+          <w:rFonts w:eastAsiaTheme="minorEastAsia"/>
+        </w:rPr>
+        <w:t>blue. Based on the testing, discrimination between blue and g</w:t>
+      </w:r>
+      <w:r>
+        <w:rPr>
+          <w:rFonts w:eastAsiaTheme="minorEastAsia"/>
+        </w:rPr>
+        <w:t xml:space="preserve">reen is 75%. This means </w:t>
+      </w:r>
+      <w:proofErr w:type="gramStart"/>
+      <w:r>
+        <w:rPr>
+          <w:rFonts w:eastAsiaTheme="minorEastAsia"/>
+        </w:rPr>
+        <w:t>that</w:t>
+      </w:r>
+      <w:r>
+        <w:rPr>
+          <w:rFonts w:eastAsiaTheme="minorEastAsia"/>
+        </w:rPr>
+        <w:t xml:space="preserve"> </w:t>
+      </w:r>
+      <w:proofErr w:type="gramEnd"/>
       <m:oMath>
         <m:r>
           <w:rPr>
@@ -4688,7 +5512,19 @@
         <w:rPr>
           <w:rFonts w:eastAsiaTheme="minorEastAsia"/>
         </w:rPr>
-        <w:t>, P(S|G) = 0.25. The probability that I say the taxi is blue is calculated:</w:t>
+        <w:t>, P(S|G) = 0.25. The pr</w:t>
+      </w:r>
+      <w:r>
+        <w:rPr>
+          <w:rFonts w:eastAsiaTheme="minorEastAsia"/>
+        </w:rPr>
+        <w:t>obability that I say the taxi appeared</w:t>
+      </w:r>
+      <w:r>
+        <w:rPr>
+          <w:rFonts w:eastAsiaTheme="minorEastAsia"/>
+        </w:rPr>
+        <w:t xml:space="preserve"> blue is calculated:</w:t>
       </w:r>
     </w:p>
     <w:p>
@@ -4852,11 +5688,26 @@
           <w:rFonts w:eastAsiaTheme="minorEastAsia"/>
         </w:rPr>
       </w:pPr>
-      <w:r>
-        <w:rPr>
-          <w:rFonts w:eastAsiaTheme="minorEastAsia"/>
-        </w:rPr>
-        <w:t>The needed probability is:</w:t>
+    </w:p>
+    <w:p>
+      <w:pPr>
+        <w:ind w:left="720"/>
+        <w:rPr>
+          <w:rFonts w:eastAsiaTheme="minorEastAsia"/>
+        </w:rPr>
+      </w:pPr>
+      <w:r>
+        <w:rPr>
+          <w:rFonts w:eastAsiaTheme="minorEastAsia"/>
+        </w:rPr>
+        <w:lastRenderedPageBreak/>
+        <w:t xml:space="preserve">The relevant probability for the trial </w:t>
+      </w:r>
+      <w:r>
+        <w:rPr>
+          <w:rFonts w:eastAsiaTheme="minorEastAsia"/>
+        </w:rPr>
+        <w:t>is:</w:t>
       </w:r>
     </w:p>
     <w:p>
@@ -5044,8 +5895,54 @@
           <w:rFonts w:eastAsiaTheme="minorEastAsia"/>
           <w:b/>
         </w:rPr>
-        <w:t xml:space="preserve">Therefore, we can say that the probability that the taxi was blue given that I say it was blue is 0.25. </w:t>
-      </w:r>
+        <w:t>Therefore, we can say that t</w:t>
+      </w:r>
+      <w:r>
+        <w:rPr>
+          <w:rFonts w:eastAsiaTheme="minorEastAsia"/>
+          <w:b/>
+        </w:rPr>
+        <w:t xml:space="preserve">he probability that the taxi </w:t>
+      </w:r>
+      <w:r>
+        <w:rPr>
+          <w:rFonts w:eastAsiaTheme="minorEastAsia"/>
+          <w:b/>
+          <w:i/>
+        </w:rPr>
+        <w:t>was</w:t>
+      </w:r>
+      <w:r>
+        <w:rPr>
+          <w:rFonts w:eastAsiaTheme="minorEastAsia"/>
+          <w:b/>
+        </w:rPr>
+        <w:t xml:space="preserve"> blue given that I say it </w:t>
+      </w:r>
+      <w:r>
+        <w:rPr>
+          <w:rFonts w:eastAsiaTheme="minorEastAsia"/>
+          <w:b/>
+          <w:i/>
+        </w:rPr>
+        <w:t>appeared</w:t>
+      </w:r>
+      <w:r>
+        <w:rPr>
+          <w:rFonts w:eastAsiaTheme="minorEastAsia"/>
+          <w:b/>
+        </w:rPr>
+        <w:t xml:space="preserve"> blue is 0.25. </w:t>
+      </w:r>
+      <w:r>
+        <w:rPr>
+          <w:rFonts w:eastAsiaTheme="minorEastAsia"/>
+          <w:b/>
+        </w:rPr>
+        <w:t xml:space="preserve">The probability that the taxi was actually blue depends not only on the reliability of my testimony (my ability to discriminate between green and blue), but also on the distribution of taxi colors in Athens. </w:t>
+      </w:r>
+      <w:bookmarkStart w:id="0" w:name="_GoBack"/>
+      <w:bookmarkEnd w:id="0"/>
     </w:p>
     <w:p>
       <w:pPr>

</xml_diff>